<commit_message>
up lab-09 (up report)
</commit_message>
<xml_diff>
--- a/lab-09/Лабораторная работа №9 Алексеев Игорь 474 группа.docx
+++ b/lab-09/Лабораторная работа №9 Алексеев Игорь 474 группа.docx
@@ -217,8 +217,6 @@
               </w:rPr>
               <w:t>05</w:t>
             </w:r>
-            <w:bookmarkStart w:id="0" w:name="_GoBack"/>
-            <w:bookmarkEnd w:id="0"/>
             <w:r>
               <w:rPr>
                 <w:lang w:val="ru-RU"/>
@@ -499,7 +497,7 @@
             <v:path o:extrusionok="f" gradientshapeok="t" o:connecttype="rect"/>
             <o:lock v:ext="edit" aspectratio="t"/>
           </v:shapetype>
-          <v:shape id="_x0000_i1065" type="#_x0000_t75" style="width:510pt;height:362.25pt">
+          <v:shape id="_x0000_i1025" type="#_x0000_t75" style="width:510pt;height:362.25pt">
             <v:imagedata r:id="rId8" o:title="bandicam 2020-12-03 18-15-02-779"/>
           </v:shape>
         </w:pict>
@@ -958,17 +956,7 @@
           <w:szCs w:val="28"/>
           <w:shd w:val="clear" w:color="auto" w:fill="FFFFFF"/>
         </w:rPr>
-        <w:t xml:space="preserve">, как показано на </w:t>
-      </w:r>
-      <w:r>
-        <w:rPr>
-          <w:rFonts w:ascii="Times New Roman" w:hAnsi="Times New Roman" w:cs="Times New Roman"/>
-          <w:color w:val="000000"/>
-          <w:sz w:val="28"/>
-          <w:szCs w:val="28"/>
-          <w:shd w:val="clear" w:color="auto" w:fill="FFFFFF"/>
-        </w:rPr>
-        <w:t>рисунке</w:t>
+        <w:t>, как показано на рисунке</w:t>
       </w:r>
       <w:r>
         <w:rPr>
@@ -1691,14 +1679,7 @@
           <w:rFonts w:ascii="Times New Roman" w:hAnsi="Times New Roman" w:cs="Times New Roman"/>
           <w:sz w:val="24"/>
         </w:rPr>
-        <w:t>файл</w:t>
-      </w:r>
-      <w:r>
-        <w:rPr>
-          <w:rFonts w:ascii="Times New Roman" w:hAnsi="Times New Roman" w:cs="Times New Roman"/>
-          <w:sz w:val="24"/>
-        </w:rPr>
-        <w:t>:</w:t>
+        <w:t>файл:</w:t>
       </w:r>
     </w:p>
     <w:p>
@@ -1716,7 +1697,7 @@
           <w:shd w:val="clear" w:color="auto" w:fill="FFFFFF"/>
         </w:rPr>
         <w:pict>
-          <v:shape id="_x0000_i1073" type="#_x0000_t75" style="width:282pt;height:316.5pt">
+          <v:shape id="_x0000_i1026" type="#_x0000_t75" style="width:282pt;height:316.5pt">
             <v:imagedata r:id="rId11" o:title="bandicam 2020-12-03 18-17-33-030"/>
           </v:shape>
         </w:pict>
@@ -2495,6 +2476,7 @@
           <w:color w:val="A7DBF7"/>
           <w:sz w:val="21"/>
           <w:szCs w:val="21"/>
+          <w:lang w:val="en-US"/>
         </w:rPr>
       </w:pPr>
       <w:r>
@@ -2505,6 +2487,7 @@
           <w:color w:val="00BFF9"/>
           <w:sz w:val="21"/>
           <w:szCs w:val="21"/>
+          <w:lang w:val="en-US"/>
         </w:rPr>
         <w:t>local</w:t>
       </w:r>
@@ -2514,6 +2497,7 @@
           <w:color w:val="A7DBF7"/>
           <w:sz w:val="21"/>
           <w:szCs w:val="21"/>
+          <w:lang w:val="en-US"/>
         </w:rPr>
         <w:t> </w:t>
       </w:r>
@@ -2525,6 +2509,7 @@
           <w:color w:val="A4CEEE"/>
           <w:sz w:val="21"/>
           <w:szCs w:val="21"/>
+          <w:lang w:val="en-US"/>
         </w:rPr>
         <w:t>prov</w:t>
       </w:r>
@@ -2534,6 +2519,7 @@
           <w:color w:val="A7DBF7"/>
           <w:sz w:val="21"/>
           <w:szCs w:val="21"/>
+          <w:lang w:val="en-US"/>
         </w:rPr>
         <w:t> </w:t>
       </w:r>
@@ -2545,6 +2531,7 @@
           <w:color w:val="00BFF9"/>
           <w:sz w:val="21"/>
           <w:szCs w:val="21"/>
+          <w:lang w:val="en-US"/>
         </w:rPr>
         <w:t>=</w:t>
       </w:r>
@@ -2554,6 +2541,7 @@
           <w:color w:val="A7DBF7"/>
           <w:sz w:val="21"/>
           <w:szCs w:val="21"/>
+          <w:lang w:val="en-US"/>
         </w:rPr>
         <w:t> </w:t>
       </w:r>
@@ -2565,6 +2553,7 @@
           <w:color w:val="A4CEEE"/>
           <w:sz w:val="21"/>
           <w:szCs w:val="21"/>
+          <w:lang w:val="en-US"/>
         </w:rPr>
         <w:t>gtk</w:t>
       </w:r>
@@ -2574,6 +2563,7 @@
           <w:color w:val="A7DBF7"/>
           <w:sz w:val="21"/>
           <w:szCs w:val="21"/>
+          <w:lang w:val="en-US"/>
         </w:rPr>
         <w:t>.</w:t>
       </w:r>
@@ -2585,6 +2575,7 @@
           <w:color w:val="87AFF4"/>
           <w:sz w:val="21"/>
           <w:szCs w:val="21"/>
+          <w:lang w:val="en-US"/>
         </w:rPr>
         <w:t>CssProvider</w:t>
       </w:r>
@@ -2594,6 +2585,7 @@
           <w:color w:val="A7DBF7"/>
           <w:sz w:val="21"/>
           <w:szCs w:val="21"/>
+          <w:lang w:val="en-US"/>
         </w:rPr>
         <w:t>()</w:t>
       </w:r>
@@ -2718,6 +2710,7 @@
           <w:color w:val="A7DBF7"/>
           <w:sz w:val="21"/>
           <w:szCs w:val="21"/>
+          <w:lang w:val="en-US"/>
         </w:rPr>
       </w:pPr>
       <w:r>
@@ -2728,6 +2721,7 @@
           <w:color w:val="A4CEEE"/>
           <w:sz w:val="21"/>
           <w:szCs w:val="21"/>
+          <w:lang w:val="en-US"/>
         </w:rPr>
         <w:t>context</w:t>
       </w:r>
@@ -2737,6 +2731,7 @@
           <w:color w:val="A7DBF7"/>
           <w:sz w:val="21"/>
           <w:szCs w:val="21"/>
+          <w:lang w:val="en-US"/>
         </w:rPr>
         <w:t> </w:t>
       </w:r>
@@ -2748,6 +2743,7 @@
           <w:color w:val="00BFF9"/>
           <w:sz w:val="21"/>
           <w:szCs w:val="21"/>
+          <w:lang w:val="en-US"/>
         </w:rPr>
         <w:t>=</w:t>
       </w:r>
@@ -2757,6 +2753,7 @@
           <w:color w:val="A7DBF7"/>
           <w:sz w:val="21"/>
           <w:szCs w:val="21"/>
+          <w:lang w:val="en-US"/>
         </w:rPr>
         <w:t> </w:t>
       </w:r>
@@ -2768,6 +2765,7 @@
           <w:color w:val="A4CEEE"/>
           <w:sz w:val="21"/>
           <w:szCs w:val="21"/>
+          <w:lang w:val="en-US"/>
         </w:rPr>
         <w:t>gtk</w:t>
       </w:r>
@@ -2777,6 +2775,7 @@
           <w:color w:val="A7DBF7"/>
           <w:sz w:val="21"/>
           <w:szCs w:val="21"/>
+          <w:lang w:val="en-US"/>
         </w:rPr>
         <w:t>.</w:t>
       </w:r>
@@ -2788,6 +2787,7 @@
           <w:color w:val="87AFF4"/>
           <w:sz w:val="21"/>
           <w:szCs w:val="21"/>
+          <w:lang w:val="en-US"/>
         </w:rPr>
         <w:t>StyleContext</w:t>
       </w:r>
@@ -2797,6 +2797,7 @@
           <w:color w:val="A7DBF7"/>
           <w:sz w:val="21"/>
           <w:szCs w:val="21"/>
+          <w:lang w:val="en-US"/>
         </w:rPr>
         <w:t>()</w:t>
       </w:r>
@@ -3109,6 +3110,7 @@
           <w:color w:val="A7DBF7"/>
           <w:sz w:val="21"/>
           <w:szCs w:val="21"/>
+          <w:lang w:val="en-US"/>
         </w:rPr>
       </w:pPr>
       <w:r>
@@ -3119,6 +3121,7 @@
           <w:color w:val="00BFF9"/>
           <w:sz w:val="21"/>
           <w:szCs w:val="21"/>
+          <w:lang w:val="en-US"/>
         </w:rPr>
         <w:t>local</w:t>
       </w:r>
@@ -3128,6 +3131,7 @@
           <w:color w:val="A7DBF7"/>
           <w:sz w:val="21"/>
           <w:szCs w:val="21"/>
+          <w:lang w:val="en-US"/>
         </w:rPr>
         <w:t> </w:t>
       </w:r>
@@ -3139,6 +3143,7 @@
           <w:color w:val="A4CEEE"/>
           <w:sz w:val="21"/>
           <w:szCs w:val="21"/>
+          <w:lang w:val="en-US"/>
         </w:rPr>
         <w:t>ui</w:t>
       </w:r>
@@ -3148,6 +3153,7 @@
           <w:color w:val="A7DBF7"/>
           <w:sz w:val="21"/>
           <w:szCs w:val="21"/>
+          <w:lang w:val="en-US"/>
         </w:rPr>
         <w:t> </w:t>
       </w:r>
@@ -3159,6 +3165,7 @@
           <w:color w:val="00BFF9"/>
           <w:sz w:val="21"/>
           <w:szCs w:val="21"/>
+          <w:lang w:val="en-US"/>
         </w:rPr>
         <w:t>=</w:t>
       </w:r>
@@ -3168,6 +3175,7 @@
           <w:color w:val="A7DBF7"/>
           <w:sz w:val="21"/>
           <w:szCs w:val="21"/>
+          <w:lang w:val="en-US"/>
         </w:rPr>
         <w:t> </w:t>
       </w:r>
@@ -3179,6 +3187,7 @@
           <w:color w:val="A4CEEE"/>
           <w:sz w:val="21"/>
           <w:szCs w:val="21"/>
+          <w:lang w:val="en-US"/>
         </w:rPr>
         <w:t>bld</w:t>
       </w:r>
@@ -3188,6 +3197,7 @@
           <w:color w:val="A7DBF7"/>
           <w:sz w:val="21"/>
           <w:szCs w:val="21"/>
+          <w:lang w:val="en-US"/>
         </w:rPr>
         <w:t>.</w:t>
       </w:r>
@@ -3199,6 +3209,7 @@
           <w:color w:val="A4CEEE"/>
           <w:sz w:val="21"/>
           <w:szCs w:val="21"/>
+          <w:lang w:val="en-US"/>
         </w:rPr>
         <w:t>objects</w:t>
       </w:r>
@@ -3213,6 +3224,7 @@
           <w:color w:val="A7DBF7"/>
           <w:sz w:val="21"/>
           <w:szCs w:val="21"/>
+          <w:lang w:val="en-US"/>
         </w:rPr>
       </w:pPr>
     </w:p>
@@ -3226,6 +3238,7 @@
           <w:color w:val="A7DBF7"/>
           <w:sz w:val="21"/>
           <w:szCs w:val="21"/>
+          <w:lang w:val="en-US"/>
         </w:rPr>
       </w:pPr>
       <w:r>
@@ -3236,6 +3249,7 @@
           <w:color w:val="00BFF9"/>
           <w:sz w:val="21"/>
           <w:szCs w:val="21"/>
+          <w:lang w:val="en-US"/>
         </w:rPr>
         <w:t>local</w:t>
       </w:r>
@@ -3245,6 +3259,7 @@
           <w:color w:val="A7DBF7"/>
           <w:sz w:val="21"/>
           <w:szCs w:val="21"/>
+          <w:lang w:val="en-US"/>
         </w:rPr>
         <w:t> </w:t>
       </w:r>
@@ -3256,6 +3271,7 @@
           <w:color w:val="A4CEEE"/>
           <w:sz w:val="21"/>
           <w:szCs w:val="21"/>
+          <w:lang w:val="en-US"/>
         </w:rPr>
         <w:t>x</w:t>
       </w:r>
@@ -3265,6 +3281,7 @@
           <w:color w:val="A7DBF7"/>
           <w:sz w:val="21"/>
           <w:szCs w:val="21"/>
+          <w:lang w:val="en-US"/>
         </w:rPr>
         <w:t> </w:t>
       </w:r>
@@ -3276,6 +3293,7 @@
           <w:color w:val="00BFF9"/>
           <w:sz w:val="21"/>
           <w:szCs w:val="21"/>
+          <w:lang w:val="en-US"/>
         </w:rPr>
         <w:t>=</w:t>
       </w:r>
@@ -3285,6 +3303,7 @@
           <w:color w:val="A7DBF7"/>
           <w:sz w:val="21"/>
           <w:szCs w:val="21"/>
+          <w:lang w:val="en-US"/>
         </w:rPr>
         <w:t> </w:t>
       </w:r>
@@ -3294,6 +3313,7 @@
           <w:color w:val="8DEC95"/>
           <w:sz w:val="21"/>
           <w:szCs w:val="21"/>
+          <w:lang w:val="en-US"/>
         </w:rPr>
         <w:t>0</w:t>
       </w:r>
@@ -3308,6 +3328,7 @@
           <w:color w:val="A7DBF7"/>
           <w:sz w:val="21"/>
           <w:szCs w:val="21"/>
+          <w:lang w:val="en-US"/>
         </w:rPr>
       </w:pPr>
       <w:r>
@@ -3318,6 +3339,7 @@
           <w:color w:val="00BFF9"/>
           <w:sz w:val="21"/>
           <w:szCs w:val="21"/>
+          <w:lang w:val="en-US"/>
         </w:rPr>
         <w:t>local</w:t>
       </w:r>
@@ -3327,6 +3349,7 @@
           <w:color w:val="A7DBF7"/>
           <w:sz w:val="21"/>
           <w:szCs w:val="21"/>
+          <w:lang w:val="en-US"/>
         </w:rPr>
         <w:t> </w:t>
       </w:r>
@@ -3338,6 +3361,7 @@
           <w:color w:val="A4CEEE"/>
           <w:sz w:val="21"/>
           <w:szCs w:val="21"/>
+          <w:lang w:val="en-US"/>
         </w:rPr>
         <w:t>y</w:t>
       </w:r>
@@ -3347,6 +3371,7 @@
           <w:color w:val="A7DBF7"/>
           <w:sz w:val="21"/>
           <w:szCs w:val="21"/>
+          <w:lang w:val="en-US"/>
         </w:rPr>
         <w:t> </w:t>
       </w:r>
@@ -3358,6 +3383,7 @@
           <w:color w:val="00BFF9"/>
           <w:sz w:val="21"/>
           <w:szCs w:val="21"/>
+          <w:lang w:val="en-US"/>
         </w:rPr>
         <w:t>=</w:t>
       </w:r>
@@ -3367,6 +3393,7 @@
           <w:color w:val="A7DBF7"/>
           <w:sz w:val="21"/>
           <w:szCs w:val="21"/>
+          <w:lang w:val="en-US"/>
         </w:rPr>
         <w:t> </w:t>
       </w:r>
@@ -3376,6 +3403,7 @@
           <w:color w:val="8DEC95"/>
           <w:sz w:val="21"/>
           <w:szCs w:val="21"/>
+          <w:lang w:val="en-US"/>
         </w:rPr>
         <w:t>0</w:t>
       </w:r>
@@ -3390,6 +3418,7 @@
           <w:color w:val="A7DBF7"/>
           <w:sz w:val="21"/>
           <w:szCs w:val="21"/>
+          <w:lang w:val="en-US"/>
         </w:rPr>
       </w:pPr>
     </w:p>
@@ -3403,6 +3432,7 @@
           <w:color w:val="A7DBF7"/>
           <w:sz w:val="21"/>
           <w:szCs w:val="21"/>
+          <w:lang w:val="en-US"/>
         </w:rPr>
       </w:pPr>
       <w:r>
@@ -3413,6 +3443,7 @@
           <w:color w:val="00BFF9"/>
           <w:sz w:val="21"/>
           <w:szCs w:val="21"/>
+          <w:lang w:val="en-US"/>
         </w:rPr>
         <w:t>local</w:t>
       </w:r>
@@ -3422,6 +3453,7 @@
           <w:color w:val="A7DBF7"/>
           <w:sz w:val="21"/>
           <w:szCs w:val="21"/>
+          <w:lang w:val="en-US"/>
         </w:rPr>
         <w:t> </w:t>
       </w:r>
@@ -3433,6 +3465,7 @@
           <w:color w:val="A4CEEE"/>
           <w:sz w:val="21"/>
           <w:szCs w:val="21"/>
+          <w:lang w:val="en-US"/>
         </w:rPr>
         <w:t>btn_check</w:t>
       </w:r>
@@ -3442,6 +3475,7 @@
           <w:color w:val="A7DBF7"/>
           <w:sz w:val="21"/>
           <w:szCs w:val="21"/>
+          <w:lang w:val="en-US"/>
         </w:rPr>
         <w:t> </w:t>
       </w:r>
@@ -3453,6 +3487,7 @@
           <w:color w:val="00BFF9"/>
           <w:sz w:val="21"/>
           <w:szCs w:val="21"/>
+          <w:lang w:val="en-US"/>
         </w:rPr>
         <w:t>=</w:t>
       </w:r>
@@ -3462,6 +3497,7 @@
           <w:color w:val="A7DBF7"/>
           <w:sz w:val="21"/>
           <w:szCs w:val="21"/>
+          <w:lang w:val="en-US"/>
         </w:rPr>
         <w:t> </w:t>
       </w:r>
@@ -3471,6 +3507,7 @@
           <w:color w:val="92B6F4"/>
           <w:sz w:val="21"/>
           <w:szCs w:val="21"/>
+          <w:lang w:val="en-US"/>
         </w:rPr>
         <w:t>false</w:t>
       </w:r>
@@ -3485,6 +3522,7 @@
           <w:color w:val="A7DBF7"/>
           <w:sz w:val="21"/>
           <w:szCs w:val="21"/>
+          <w:lang w:val="en-US"/>
         </w:rPr>
       </w:pPr>
     </w:p>
@@ -3498,6 +3536,7 @@
           <w:color w:val="A7DBF7"/>
           <w:sz w:val="21"/>
           <w:szCs w:val="21"/>
+          <w:lang w:val="en-US"/>
         </w:rPr>
       </w:pPr>
       <w:r>
@@ -3508,6 +3547,7 @@
           <w:color w:val="00BFF9"/>
           <w:sz w:val="21"/>
           <w:szCs w:val="21"/>
+          <w:lang w:val="en-US"/>
         </w:rPr>
         <w:t>local</w:t>
       </w:r>
@@ -3517,6 +3557,7 @@
           <w:color w:val="A7DBF7"/>
           <w:sz w:val="21"/>
           <w:szCs w:val="21"/>
+          <w:lang w:val="en-US"/>
         </w:rPr>
         <w:t> </w:t>
       </w:r>
@@ -3528,6 +3569,7 @@
           <w:color w:val="A4CEEE"/>
           <w:sz w:val="21"/>
           <w:szCs w:val="21"/>
+          <w:lang w:val="en-US"/>
         </w:rPr>
         <w:t>r</w:t>
       </w:r>
@@ -3537,6 +3579,7 @@
           <w:color w:val="A7DBF7"/>
           <w:sz w:val="21"/>
           <w:szCs w:val="21"/>
+          <w:lang w:val="en-US"/>
         </w:rPr>
         <w:t> </w:t>
       </w:r>
@@ -3548,6 +3591,7 @@
           <w:color w:val="00BFF9"/>
           <w:sz w:val="21"/>
           <w:szCs w:val="21"/>
+          <w:lang w:val="en-US"/>
         </w:rPr>
         <w:t>=</w:t>
       </w:r>
@@ -3557,6 +3601,7 @@
           <w:color w:val="A7DBF7"/>
           <w:sz w:val="21"/>
           <w:szCs w:val="21"/>
+          <w:lang w:val="en-US"/>
         </w:rPr>
         <w:t> </w:t>
       </w:r>
@@ -3566,6 +3611,7 @@
           <w:color w:val="8DEC95"/>
           <w:sz w:val="21"/>
           <w:szCs w:val="21"/>
+          <w:lang w:val="en-US"/>
         </w:rPr>
         <w:t>0</w:t>
       </w:r>
@@ -3580,6 +3626,7 @@
           <w:color w:val="A7DBF7"/>
           <w:sz w:val="21"/>
           <w:szCs w:val="21"/>
+          <w:lang w:val="en-US"/>
         </w:rPr>
       </w:pPr>
       <w:r>
@@ -3590,6 +3637,7 @@
           <w:color w:val="00BFF9"/>
           <w:sz w:val="21"/>
           <w:szCs w:val="21"/>
+          <w:lang w:val="en-US"/>
         </w:rPr>
         <w:t>local</w:t>
       </w:r>
@@ -3599,6 +3647,7 @@
           <w:color w:val="A7DBF7"/>
           <w:sz w:val="21"/>
           <w:szCs w:val="21"/>
+          <w:lang w:val="en-US"/>
         </w:rPr>
         <w:t> </w:t>
       </w:r>
@@ -3610,6 +3659,7 @@
           <w:color w:val="A4CEEE"/>
           <w:sz w:val="21"/>
           <w:szCs w:val="21"/>
+          <w:lang w:val="en-US"/>
         </w:rPr>
         <w:t>g</w:t>
       </w:r>
@@ -3619,6 +3669,7 @@
           <w:color w:val="A7DBF7"/>
           <w:sz w:val="21"/>
           <w:szCs w:val="21"/>
+          <w:lang w:val="en-US"/>
         </w:rPr>
         <w:t> </w:t>
       </w:r>
@@ -3630,6 +3681,7 @@
           <w:color w:val="00BFF9"/>
           <w:sz w:val="21"/>
           <w:szCs w:val="21"/>
+          <w:lang w:val="en-US"/>
         </w:rPr>
         <w:t>=</w:t>
       </w:r>
@@ -3639,6 +3691,7 @@
           <w:color w:val="A7DBF7"/>
           <w:sz w:val="21"/>
           <w:szCs w:val="21"/>
+          <w:lang w:val="en-US"/>
         </w:rPr>
         <w:t> </w:t>
       </w:r>
@@ -3648,6 +3701,7 @@
           <w:color w:val="8DEC95"/>
           <w:sz w:val="21"/>
           <w:szCs w:val="21"/>
+          <w:lang w:val="en-US"/>
         </w:rPr>
         <w:t>0</w:t>
       </w:r>
@@ -3662,6 +3716,7 @@
           <w:color w:val="A7DBF7"/>
           <w:sz w:val="21"/>
           <w:szCs w:val="21"/>
+          <w:lang w:val="en-US"/>
         </w:rPr>
       </w:pPr>
       <w:r>
@@ -3672,6 +3727,7 @@
           <w:color w:val="00BFF9"/>
           <w:sz w:val="21"/>
           <w:szCs w:val="21"/>
+          <w:lang w:val="en-US"/>
         </w:rPr>
         <w:t>local</w:t>
       </w:r>
@@ -3681,6 +3737,7 @@
           <w:color w:val="A7DBF7"/>
           <w:sz w:val="21"/>
           <w:szCs w:val="21"/>
+          <w:lang w:val="en-US"/>
         </w:rPr>
         <w:t> </w:t>
       </w:r>
@@ -3692,6 +3749,7 @@
           <w:color w:val="A4CEEE"/>
           <w:sz w:val="21"/>
           <w:szCs w:val="21"/>
+          <w:lang w:val="en-US"/>
         </w:rPr>
         <w:t>b</w:t>
       </w:r>
@@ -3701,6 +3759,7 @@
           <w:color w:val="A7DBF7"/>
           <w:sz w:val="21"/>
           <w:szCs w:val="21"/>
+          <w:lang w:val="en-US"/>
         </w:rPr>
         <w:t> </w:t>
       </w:r>
@@ -3712,6 +3771,7 @@
           <w:color w:val="00BFF9"/>
           <w:sz w:val="21"/>
           <w:szCs w:val="21"/>
+          <w:lang w:val="en-US"/>
         </w:rPr>
         <w:t>=</w:t>
       </w:r>
@@ -3721,6 +3781,7 @@
           <w:color w:val="A7DBF7"/>
           <w:sz w:val="21"/>
           <w:szCs w:val="21"/>
+          <w:lang w:val="en-US"/>
         </w:rPr>
         <w:t> </w:t>
       </w:r>
@@ -3730,6 +3791,7 @@
           <w:color w:val="8DEC95"/>
           <w:sz w:val="21"/>
           <w:szCs w:val="21"/>
+          <w:lang w:val="en-US"/>
         </w:rPr>
         <w:t>0</w:t>
       </w:r>
@@ -3744,6 +3806,7 @@
           <w:color w:val="A7DBF7"/>
           <w:sz w:val="21"/>
           <w:szCs w:val="21"/>
+          <w:lang w:val="en-US"/>
         </w:rPr>
       </w:pPr>
       <w:r>
@@ -3754,6 +3817,7 @@
           <w:color w:val="00BFF9"/>
           <w:sz w:val="21"/>
           <w:szCs w:val="21"/>
+          <w:lang w:val="en-US"/>
         </w:rPr>
         <w:t>local</w:t>
       </w:r>
@@ -3763,6 +3827,7 @@
           <w:color w:val="A7DBF7"/>
           <w:sz w:val="21"/>
           <w:szCs w:val="21"/>
+          <w:lang w:val="en-US"/>
         </w:rPr>
         <w:t> </w:t>
       </w:r>
@@ -3774,6 +3839,7 @@
           <w:color w:val="A4CEEE"/>
           <w:sz w:val="21"/>
           <w:szCs w:val="21"/>
+          <w:lang w:val="en-US"/>
         </w:rPr>
         <w:t>a</w:t>
       </w:r>
@@ -3783,6 +3849,7 @@
           <w:color w:val="A7DBF7"/>
           <w:sz w:val="21"/>
           <w:szCs w:val="21"/>
+          <w:lang w:val="en-US"/>
         </w:rPr>
         <w:t> </w:t>
       </w:r>
@@ -3794,6 +3861,7 @@
           <w:color w:val="00BFF9"/>
           <w:sz w:val="21"/>
           <w:szCs w:val="21"/>
+          <w:lang w:val="en-US"/>
         </w:rPr>
         <w:t>=</w:t>
       </w:r>
@@ -3803,6 +3871,7 @@
           <w:color w:val="A7DBF7"/>
           <w:sz w:val="21"/>
           <w:szCs w:val="21"/>
+          <w:lang w:val="en-US"/>
         </w:rPr>
         <w:t> </w:t>
       </w:r>
@@ -3812,6 +3881,7 @@
           <w:color w:val="8DEC95"/>
           <w:sz w:val="21"/>
           <w:szCs w:val="21"/>
+          <w:lang w:val="en-US"/>
         </w:rPr>
         <w:t>255</w:t>
       </w:r>
@@ -3826,6 +3896,7 @@
           <w:color w:val="A7DBF7"/>
           <w:sz w:val="21"/>
           <w:szCs w:val="21"/>
+          <w:lang w:val="en-US"/>
         </w:rPr>
       </w:pPr>
     </w:p>
@@ -3969,6 +4040,7 @@
           <w:color w:val="A7DBF7"/>
           <w:sz w:val="21"/>
           <w:szCs w:val="21"/>
+          <w:lang w:val="en-US"/>
         </w:rPr>
       </w:pPr>
       <w:r>
@@ -3989,6 +4061,7 @@
           <w:color w:val="00BFF9"/>
           <w:sz w:val="21"/>
           <w:szCs w:val="21"/>
+          <w:lang w:val="en-US"/>
         </w:rPr>
         <w:t>if</w:t>
       </w:r>
@@ -3998,6 +4071,7 @@
           <w:color w:val="A7DBF7"/>
           <w:sz w:val="21"/>
           <w:szCs w:val="21"/>
+          <w:lang w:val="en-US"/>
         </w:rPr>
         <w:t> </w:t>
       </w:r>
@@ -4009,6 +4083,7 @@
           <w:color w:val="A4CEEE"/>
           <w:sz w:val="21"/>
           <w:szCs w:val="21"/>
+          <w:lang w:val="en-US"/>
         </w:rPr>
         <w:t>ev</w:t>
       </w:r>
@@ -4018,6 +4093,7 @@
           <w:color w:val="A7DBF7"/>
           <w:sz w:val="21"/>
           <w:szCs w:val="21"/>
+          <w:lang w:val="en-US"/>
         </w:rPr>
         <w:t>.</w:t>
       </w:r>
@@ -4029,6 +4105,7 @@
           <w:color w:val="A4CEEE"/>
           <w:sz w:val="21"/>
           <w:szCs w:val="21"/>
+          <w:lang w:val="en-US"/>
         </w:rPr>
         <w:t>button</w:t>
       </w:r>
@@ -4038,6 +4115,7 @@
           <w:color w:val="A7DBF7"/>
           <w:sz w:val="21"/>
           <w:szCs w:val="21"/>
+          <w:lang w:val="en-US"/>
         </w:rPr>
         <w:t> </w:t>
       </w:r>
@@ -4049,6 +4127,7 @@
           <w:color w:val="00BFF9"/>
           <w:sz w:val="21"/>
           <w:szCs w:val="21"/>
+          <w:lang w:val="en-US"/>
         </w:rPr>
         <w:t>==</w:t>
       </w:r>
@@ -4058,6 +4137,7 @@
           <w:color w:val="A7DBF7"/>
           <w:sz w:val="21"/>
           <w:szCs w:val="21"/>
+          <w:lang w:val="en-US"/>
         </w:rPr>
         <w:t> </w:t>
       </w:r>
@@ -4067,6 +4147,7 @@
           <w:color w:val="8DEC95"/>
           <w:sz w:val="21"/>
           <w:szCs w:val="21"/>
+          <w:lang w:val="en-US"/>
         </w:rPr>
         <w:t>1</w:t>
       </w:r>
@@ -4076,6 +4157,7 @@
           <w:color w:val="A7DBF7"/>
           <w:sz w:val="21"/>
           <w:szCs w:val="21"/>
+          <w:lang w:val="en-US"/>
         </w:rPr>
         <w:t> </w:t>
       </w:r>
@@ -4087,6 +4169,7 @@
           <w:color w:val="00BFF9"/>
           <w:sz w:val="21"/>
           <w:szCs w:val="21"/>
+          <w:lang w:val="en-US"/>
         </w:rPr>
         <w:t>then</w:t>
       </w:r>
@@ -4101,14 +4184,16 @@
           <w:color w:val="A7DBF7"/>
           <w:sz w:val="21"/>
           <w:szCs w:val="21"/>
-        </w:rPr>
-      </w:pPr>
-      <w:r>
-        <w:rPr>
-          <w:rFonts w:ascii="Consolas" w:eastAsia="Times New Roman" w:hAnsi="Consolas" w:cs="Times New Roman"/>
-          <w:color w:val="A7DBF7"/>
-          <w:sz w:val="21"/>
-          <w:szCs w:val="21"/>
+          <w:lang w:val="en-US"/>
+        </w:rPr>
+      </w:pPr>
+      <w:r>
+        <w:rPr>
+          <w:rFonts w:ascii="Consolas" w:eastAsia="Times New Roman" w:hAnsi="Consolas" w:cs="Times New Roman"/>
+          <w:color w:val="A7DBF7"/>
+          <w:sz w:val="21"/>
+          <w:szCs w:val="21"/>
+          <w:lang w:val="en-US"/>
         </w:rPr>
         <w:t>        </w:t>
       </w:r>
@@ -4118,6 +4203,7 @@
           <w:color w:val="F7ECB5"/>
           <w:sz w:val="21"/>
           <w:szCs w:val="21"/>
+          <w:lang w:val="en-US"/>
         </w:rPr>
         <w:t>print</w:t>
       </w:r>
@@ -4127,6 +4213,7 @@
           <w:color w:val="A7DBF7"/>
           <w:sz w:val="21"/>
           <w:szCs w:val="21"/>
+          <w:lang w:val="en-US"/>
         </w:rPr>
         <w:t>(</w:t>
       </w:r>
@@ -4138,6 +4225,7 @@
           <w:color w:val="A4CEEE"/>
           <w:sz w:val="21"/>
           <w:szCs w:val="21"/>
+          <w:lang w:val="en-US"/>
         </w:rPr>
         <w:t>str</w:t>
       </w:r>
@@ -4147,6 +4235,7 @@
           <w:color w:val="A7DBF7"/>
           <w:sz w:val="21"/>
           <w:szCs w:val="21"/>
+          <w:lang w:val="en-US"/>
         </w:rPr>
         <w:t>)</w:t>
       </w:r>
@@ -4161,14 +4250,16 @@
           <w:color w:val="A7DBF7"/>
           <w:sz w:val="21"/>
           <w:szCs w:val="21"/>
-        </w:rPr>
-      </w:pPr>
-      <w:r>
-        <w:rPr>
-          <w:rFonts w:ascii="Consolas" w:eastAsia="Times New Roman" w:hAnsi="Consolas" w:cs="Times New Roman"/>
-          <w:color w:val="A7DBF7"/>
-          <w:sz w:val="21"/>
-          <w:szCs w:val="21"/>
+          <w:lang w:val="en-US"/>
+        </w:rPr>
+      </w:pPr>
+      <w:r>
+        <w:rPr>
+          <w:rFonts w:ascii="Consolas" w:eastAsia="Times New Roman" w:hAnsi="Consolas" w:cs="Times New Roman"/>
+          <w:color w:val="A7DBF7"/>
+          <w:sz w:val="21"/>
+          <w:szCs w:val="21"/>
+          <w:lang w:val="en-US"/>
         </w:rPr>
         <w:t>        </w:t>
       </w:r>
@@ -4180,6 +4271,7 @@
           <w:color w:val="A4CEEE"/>
           <w:sz w:val="21"/>
           <w:szCs w:val="21"/>
+          <w:lang w:val="en-US"/>
         </w:rPr>
         <w:t>btn_check</w:t>
       </w:r>
@@ -4189,6 +4281,7 @@
           <w:color w:val="A7DBF7"/>
           <w:sz w:val="21"/>
           <w:szCs w:val="21"/>
+          <w:lang w:val="en-US"/>
         </w:rPr>
         <w:t> </w:t>
       </w:r>
@@ -4200,6 +4293,7 @@
           <w:color w:val="00BFF9"/>
           <w:sz w:val="21"/>
           <w:szCs w:val="21"/>
+          <w:lang w:val="en-US"/>
         </w:rPr>
         <w:t>=</w:t>
       </w:r>
@@ -4209,6 +4303,7 @@
           <w:color w:val="A7DBF7"/>
           <w:sz w:val="21"/>
           <w:szCs w:val="21"/>
+          <w:lang w:val="en-US"/>
         </w:rPr>
         <w:t> </w:t>
       </w:r>
@@ -4220,6 +4315,7 @@
           <w:color w:val="A4CEEE"/>
           <w:sz w:val="21"/>
           <w:szCs w:val="21"/>
+          <w:lang w:val="en-US"/>
         </w:rPr>
         <w:t>b</w:t>
       </w:r>
@@ -4234,14 +4330,16 @@
           <w:color w:val="A7DBF7"/>
           <w:sz w:val="21"/>
           <w:szCs w:val="21"/>
-        </w:rPr>
-      </w:pPr>
-      <w:r>
-        <w:rPr>
-          <w:rFonts w:ascii="Consolas" w:eastAsia="Times New Roman" w:hAnsi="Consolas" w:cs="Times New Roman"/>
-          <w:color w:val="A7DBF7"/>
-          <w:sz w:val="21"/>
-          <w:szCs w:val="21"/>
+          <w:lang w:val="en-US"/>
+        </w:rPr>
+      </w:pPr>
+      <w:r>
+        <w:rPr>
+          <w:rFonts w:ascii="Consolas" w:eastAsia="Times New Roman" w:hAnsi="Consolas" w:cs="Times New Roman"/>
+          <w:color w:val="A7DBF7"/>
+          <w:sz w:val="21"/>
+          <w:szCs w:val="21"/>
+          <w:lang w:val="en-US"/>
         </w:rPr>
         <w:t>        </w:t>
       </w:r>
@@ -4253,6 +4351,7 @@
           <w:color w:val="A4CEEE"/>
           <w:sz w:val="21"/>
           <w:szCs w:val="21"/>
+          <w:lang w:val="en-US"/>
         </w:rPr>
         <w:t>ui</w:t>
       </w:r>
@@ -4262,6 +4361,7 @@
           <w:color w:val="A7DBF7"/>
           <w:sz w:val="21"/>
           <w:szCs w:val="21"/>
+          <w:lang w:val="en-US"/>
         </w:rPr>
         <w:t>.</w:t>
       </w:r>
@@ -4271,6 +4371,7 @@
           <w:color w:val="F7ECB5"/>
           <w:sz w:val="21"/>
           <w:szCs w:val="21"/>
+          <w:lang w:val="en-US"/>
         </w:rPr>
         <w:t>canvas</w:t>
       </w:r>
@@ -4280,6 +4381,7 @@
           <w:color w:val="A7DBF7"/>
           <w:sz w:val="21"/>
           <w:szCs w:val="21"/>
+          <w:lang w:val="en-US"/>
         </w:rPr>
         <w:t>:</w:t>
       </w:r>
@@ -4291,6 +4393,7 @@
           <w:color w:val="87AFF4"/>
           <w:sz w:val="21"/>
           <w:szCs w:val="21"/>
+          <w:lang w:val="en-US"/>
         </w:rPr>
         <w:t>queue_draw</w:t>
       </w:r>
@@ -4300,6 +4403,7 @@
           <w:color w:val="A7DBF7"/>
           <w:sz w:val="21"/>
           <w:szCs w:val="21"/>
+          <w:lang w:val="en-US"/>
         </w:rPr>
         <w:t>()</w:t>
       </w:r>
@@ -4314,14 +4418,16 @@
           <w:color w:val="A7DBF7"/>
           <w:sz w:val="21"/>
           <w:szCs w:val="21"/>
-        </w:rPr>
-      </w:pPr>
-      <w:r>
-        <w:rPr>
-          <w:rFonts w:ascii="Consolas" w:eastAsia="Times New Roman" w:hAnsi="Consolas" w:cs="Times New Roman"/>
-          <w:color w:val="A7DBF7"/>
-          <w:sz w:val="21"/>
-          <w:szCs w:val="21"/>
+          <w:lang w:val="en-US"/>
+        </w:rPr>
+      </w:pPr>
+      <w:r>
+        <w:rPr>
+          <w:rFonts w:ascii="Consolas" w:eastAsia="Times New Roman" w:hAnsi="Consolas" w:cs="Times New Roman"/>
+          <w:color w:val="A7DBF7"/>
+          <w:sz w:val="21"/>
+          <w:szCs w:val="21"/>
+          <w:lang w:val="en-US"/>
         </w:rPr>
         <w:t>    </w:t>
       </w:r>
@@ -4333,6 +4439,7 @@
           <w:color w:val="00BFF9"/>
           <w:sz w:val="21"/>
           <w:szCs w:val="21"/>
+          <w:lang w:val="en-US"/>
         </w:rPr>
         <w:t>end</w:t>
       </w:r>
@@ -4347,6 +4454,7 @@
           <w:color w:val="A7DBF7"/>
           <w:sz w:val="21"/>
           <w:szCs w:val="21"/>
+          <w:lang w:val="en-US"/>
         </w:rPr>
       </w:pPr>
       <w:r>
@@ -4357,6 +4465,7 @@
           <w:color w:val="00BFF9"/>
           <w:sz w:val="21"/>
           <w:szCs w:val="21"/>
+          <w:lang w:val="en-US"/>
         </w:rPr>
         <w:t>end</w:t>
       </w:r>
@@ -4371,6 +4480,7 @@
           <w:color w:val="A7DBF7"/>
           <w:sz w:val="21"/>
           <w:szCs w:val="21"/>
+          <w:lang w:val="en-US"/>
         </w:rPr>
       </w:pPr>
     </w:p>
@@ -4646,6 +4756,7 @@
           <w:color w:val="A7DBF7"/>
           <w:sz w:val="21"/>
           <w:szCs w:val="21"/>
+          <w:lang w:val="en-US"/>
         </w:rPr>
       </w:pPr>
       <w:r>
@@ -4656,6 +4767,7 @@
           <w:color w:val="00BFF9"/>
           <w:sz w:val="21"/>
           <w:szCs w:val="21"/>
+          <w:lang w:val="en-US"/>
         </w:rPr>
         <w:t>end</w:t>
       </w:r>
@@ -4670,6 +4782,7 @@
           <w:color w:val="A7DBF7"/>
           <w:sz w:val="21"/>
           <w:szCs w:val="21"/>
+          <w:lang w:val="en-US"/>
         </w:rPr>
       </w:pPr>
     </w:p>
@@ -4945,6 +5058,7 @@
           <w:color w:val="A7DBF7"/>
           <w:sz w:val="21"/>
           <w:szCs w:val="21"/>
+          <w:lang w:val="en-US"/>
         </w:rPr>
       </w:pPr>
       <w:r>
@@ -4955,6 +5069,7 @@
           <w:color w:val="00BFF9"/>
           <w:sz w:val="21"/>
           <w:szCs w:val="21"/>
+          <w:lang w:val="en-US"/>
         </w:rPr>
         <w:t>end</w:t>
       </w:r>
@@ -4969,6 +5084,7 @@
           <w:color w:val="A7DBF7"/>
           <w:sz w:val="21"/>
           <w:szCs w:val="21"/>
+          <w:lang w:val="en-US"/>
         </w:rPr>
       </w:pPr>
     </w:p>
@@ -5236,6 +5352,7 @@
           <w:color w:val="A7DBF7"/>
           <w:sz w:val="21"/>
           <w:szCs w:val="21"/>
+          <w:lang w:val="en-US"/>
         </w:rPr>
       </w:pPr>
       <w:r>
@@ -5256,6 +5373,7 @@
           <w:color w:val="A4CEEE"/>
           <w:sz w:val="21"/>
           <w:szCs w:val="21"/>
+          <w:lang w:val="en-US"/>
         </w:rPr>
         <w:t>x</w:t>
       </w:r>
@@ -5265,6 +5383,7 @@
           <w:color w:val="A7DBF7"/>
           <w:sz w:val="21"/>
           <w:szCs w:val="21"/>
+          <w:lang w:val="en-US"/>
         </w:rPr>
         <w:t> </w:t>
       </w:r>
@@ -5276,6 +5395,7 @@
           <w:color w:val="00BFF9"/>
           <w:sz w:val="21"/>
           <w:szCs w:val="21"/>
+          <w:lang w:val="en-US"/>
         </w:rPr>
         <w:t>=</w:t>
       </w:r>
@@ -5285,6 +5405,7 @@
           <w:color w:val="A7DBF7"/>
           <w:sz w:val="21"/>
           <w:szCs w:val="21"/>
+          <w:lang w:val="en-US"/>
         </w:rPr>
         <w:t> </w:t>
       </w:r>
@@ -5296,6 +5417,7 @@
           <w:color w:val="A4CEEE"/>
           <w:sz w:val="21"/>
           <w:szCs w:val="21"/>
+          <w:lang w:val="en-US"/>
         </w:rPr>
         <w:t>ev</w:t>
       </w:r>
@@ -5305,6 +5427,7 @@
           <w:color w:val="A7DBF7"/>
           <w:sz w:val="21"/>
           <w:szCs w:val="21"/>
+          <w:lang w:val="en-US"/>
         </w:rPr>
         <w:t>.</w:t>
       </w:r>
@@ -5316,6 +5439,7 @@
           <w:color w:val="A4CEEE"/>
           <w:sz w:val="21"/>
           <w:szCs w:val="21"/>
+          <w:lang w:val="en-US"/>
         </w:rPr>
         <w:t>x</w:t>
       </w:r>
@@ -5330,14 +5454,16 @@
           <w:color w:val="A7DBF7"/>
           <w:sz w:val="21"/>
           <w:szCs w:val="21"/>
-        </w:rPr>
-      </w:pPr>
-      <w:r>
-        <w:rPr>
-          <w:rFonts w:ascii="Consolas" w:eastAsia="Times New Roman" w:hAnsi="Consolas" w:cs="Times New Roman"/>
-          <w:color w:val="A7DBF7"/>
-          <w:sz w:val="21"/>
-          <w:szCs w:val="21"/>
+          <w:lang w:val="en-US"/>
+        </w:rPr>
+      </w:pPr>
+      <w:r>
+        <w:rPr>
+          <w:rFonts w:ascii="Consolas" w:eastAsia="Times New Roman" w:hAnsi="Consolas" w:cs="Times New Roman"/>
+          <w:color w:val="A7DBF7"/>
+          <w:sz w:val="21"/>
+          <w:szCs w:val="21"/>
+          <w:lang w:val="en-US"/>
         </w:rPr>
         <w:t>    </w:t>
       </w:r>
@@ -5349,6 +5475,7 @@
           <w:color w:val="A4CEEE"/>
           <w:sz w:val="21"/>
           <w:szCs w:val="21"/>
+          <w:lang w:val="en-US"/>
         </w:rPr>
         <w:t>y</w:t>
       </w:r>
@@ -5358,6 +5485,7 @@
           <w:color w:val="A7DBF7"/>
           <w:sz w:val="21"/>
           <w:szCs w:val="21"/>
+          <w:lang w:val="en-US"/>
         </w:rPr>
         <w:t> </w:t>
       </w:r>
@@ -5369,6 +5497,7 @@
           <w:color w:val="00BFF9"/>
           <w:sz w:val="21"/>
           <w:szCs w:val="21"/>
+          <w:lang w:val="en-US"/>
         </w:rPr>
         <w:t>=</w:t>
       </w:r>
@@ -5378,6 +5507,7 @@
           <w:color w:val="A7DBF7"/>
           <w:sz w:val="21"/>
           <w:szCs w:val="21"/>
+          <w:lang w:val="en-US"/>
         </w:rPr>
         <w:t> </w:t>
       </w:r>
@@ -5389,6 +5519,7 @@
           <w:color w:val="A4CEEE"/>
           <w:sz w:val="21"/>
           <w:szCs w:val="21"/>
+          <w:lang w:val="en-US"/>
         </w:rPr>
         <w:t>ev</w:t>
       </w:r>
@@ -5398,6 +5529,7 @@
           <w:color w:val="A7DBF7"/>
           <w:sz w:val="21"/>
           <w:szCs w:val="21"/>
+          <w:lang w:val="en-US"/>
         </w:rPr>
         <w:t>.</w:t>
       </w:r>
@@ -5409,6 +5541,7 @@
           <w:color w:val="A4CEEE"/>
           <w:sz w:val="21"/>
           <w:szCs w:val="21"/>
+          <w:lang w:val="en-US"/>
         </w:rPr>
         <w:t>y</w:t>
       </w:r>
@@ -5423,14 +5556,16 @@
           <w:color w:val="A7DBF7"/>
           <w:sz w:val="21"/>
           <w:szCs w:val="21"/>
-        </w:rPr>
-      </w:pPr>
-      <w:r>
-        <w:rPr>
-          <w:rFonts w:ascii="Consolas" w:eastAsia="Times New Roman" w:hAnsi="Consolas" w:cs="Times New Roman"/>
-          <w:color w:val="A7DBF7"/>
-          <w:sz w:val="21"/>
-          <w:szCs w:val="21"/>
+          <w:lang w:val="en-US"/>
+        </w:rPr>
+      </w:pPr>
+      <w:r>
+        <w:rPr>
+          <w:rFonts w:ascii="Consolas" w:eastAsia="Times New Roman" w:hAnsi="Consolas" w:cs="Times New Roman"/>
+          <w:color w:val="A7DBF7"/>
+          <w:sz w:val="21"/>
+          <w:szCs w:val="21"/>
+          <w:lang w:val="en-US"/>
         </w:rPr>
         <w:t>    </w:t>
       </w:r>
@@ -5442,6 +5577,7 @@
           <w:color w:val="A4CEEE"/>
           <w:sz w:val="21"/>
           <w:szCs w:val="21"/>
+          <w:lang w:val="en-US"/>
         </w:rPr>
         <w:t>ui</w:t>
       </w:r>
@@ -5451,6 +5587,7 @@
           <w:color w:val="A7DBF7"/>
           <w:sz w:val="21"/>
           <w:szCs w:val="21"/>
+          <w:lang w:val="en-US"/>
         </w:rPr>
         <w:t>.</w:t>
       </w:r>
@@ -5460,6 +5597,7 @@
           <w:color w:val="F7ECB5"/>
           <w:sz w:val="21"/>
           <w:szCs w:val="21"/>
+          <w:lang w:val="en-US"/>
         </w:rPr>
         <w:t>canvas</w:t>
       </w:r>
@@ -5469,6 +5607,7 @@
           <w:color w:val="A7DBF7"/>
           <w:sz w:val="21"/>
           <w:szCs w:val="21"/>
+          <w:lang w:val="en-US"/>
         </w:rPr>
         <w:t>:</w:t>
       </w:r>
@@ -5480,6 +5619,7 @@
           <w:color w:val="87AFF4"/>
           <w:sz w:val="21"/>
           <w:szCs w:val="21"/>
+          <w:lang w:val="en-US"/>
         </w:rPr>
         <w:t>queue_draw</w:t>
       </w:r>
@@ -5489,6 +5629,7 @@
           <w:color w:val="A7DBF7"/>
           <w:sz w:val="21"/>
           <w:szCs w:val="21"/>
+          <w:lang w:val="en-US"/>
         </w:rPr>
         <w:t>()</w:t>
       </w:r>
@@ -5503,6 +5644,7 @@
           <w:color w:val="A7DBF7"/>
           <w:sz w:val="21"/>
           <w:szCs w:val="21"/>
+          <w:lang w:val="en-US"/>
         </w:rPr>
       </w:pPr>
       <w:r>
@@ -5513,6 +5655,7 @@
           <w:color w:val="00BFF9"/>
           <w:sz w:val="21"/>
           <w:szCs w:val="21"/>
+          <w:lang w:val="en-US"/>
         </w:rPr>
         <w:t>end</w:t>
       </w:r>
@@ -5527,6 +5670,7 @@
           <w:color w:val="A7DBF7"/>
           <w:sz w:val="21"/>
           <w:szCs w:val="21"/>
+          <w:lang w:val="en-US"/>
         </w:rPr>
       </w:pPr>
     </w:p>
@@ -5772,6 +5916,7 @@
           <w:color w:val="A7DBF7"/>
           <w:sz w:val="21"/>
           <w:szCs w:val="21"/>
+          <w:lang w:val="en-US"/>
         </w:rPr>
       </w:pPr>
       <w:r>
@@ -5792,6 +5937,7 @@
           <w:color w:val="A4CEEE"/>
           <w:sz w:val="21"/>
           <w:szCs w:val="21"/>
+          <w:lang w:val="en-US"/>
         </w:rPr>
         <w:t>ui</w:t>
       </w:r>
@@ -5801,6 +5947,7 @@
           <w:color w:val="A7DBF7"/>
           <w:sz w:val="21"/>
           <w:szCs w:val="21"/>
+          <w:lang w:val="en-US"/>
         </w:rPr>
         <w:t>.</w:t>
       </w:r>
@@ -5810,6 +5957,7 @@
           <w:color w:val="F7ECB5"/>
           <w:sz w:val="21"/>
           <w:szCs w:val="21"/>
+          <w:lang w:val="en-US"/>
         </w:rPr>
         <w:t>canvas</w:t>
       </w:r>
@@ -5819,6 +5967,7 @@
           <w:color w:val="A7DBF7"/>
           <w:sz w:val="21"/>
           <w:szCs w:val="21"/>
+          <w:lang w:val="en-US"/>
         </w:rPr>
         <w:t>:</w:t>
       </w:r>
@@ -5830,6 +5979,7 @@
           <w:color w:val="87AFF4"/>
           <w:sz w:val="21"/>
           <w:szCs w:val="21"/>
+          <w:lang w:val="en-US"/>
         </w:rPr>
         <w:t>queue_draw</w:t>
       </w:r>
@@ -5839,6 +5989,7 @@
           <w:color w:val="A7DBF7"/>
           <w:sz w:val="21"/>
           <w:szCs w:val="21"/>
+          <w:lang w:val="en-US"/>
         </w:rPr>
         <w:t>()</w:t>
       </w:r>
@@ -5853,6 +6004,7 @@
           <w:color w:val="A7DBF7"/>
           <w:sz w:val="21"/>
           <w:szCs w:val="21"/>
+          <w:lang w:val="en-US"/>
         </w:rPr>
       </w:pPr>
       <w:r>
@@ -5863,6 +6015,7 @@
           <w:color w:val="00BFF9"/>
           <w:sz w:val="21"/>
           <w:szCs w:val="21"/>
+          <w:lang w:val="en-US"/>
         </w:rPr>
         <w:t>end</w:t>
       </w:r>
@@ -5877,6 +6030,7 @@
           <w:color w:val="A7DBF7"/>
           <w:sz w:val="21"/>
           <w:szCs w:val="21"/>
+          <w:lang w:val="en-US"/>
         </w:rPr>
       </w:pPr>
     </w:p>
@@ -6122,6 +6276,7 @@
           <w:color w:val="A7DBF7"/>
           <w:sz w:val="21"/>
           <w:szCs w:val="21"/>
+          <w:lang w:val="en-US"/>
         </w:rPr>
       </w:pPr>
       <w:r>
@@ -6142,6 +6297,7 @@
           <w:color w:val="A4CEEE"/>
           <w:sz w:val="21"/>
           <w:szCs w:val="21"/>
+          <w:lang w:val="en-US"/>
         </w:rPr>
         <w:t>ui</w:t>
       </w:r>
@@ -6151,6 +6307,7 @@
           <w:color w:val="A7DBF7"/>
           <w:sz w:val="21"/>
           <w:szCs w:val="21"/>
+          <w:lang w:val="en-US"/>
         </w:rPr>
         <w:t>.</w:t>
       </w:r>
@@ -6160,6 +6317,7 @@
           <w:color w:val="F7ECB5"/>
           <w:sz w:val="21"/>
           <w:szCs w:val="21"/>
+          <w:lang w:val="en-US"/>
         </w:rPr>
         <w:t>canvas</w:t>
       </w:r>
@@ -6169,6 +6327,7 @@
           <w:color w:val="A7DBF7"/>
           <w:sz w:val="21"/>
           <w:szCs w:val="21"/>
+          <w:lang w:val="en-US"/>
         </w:rPr>
         <w:t>:</w:t>
       </w:r>
@@ -6180,6 +6339,7 @@
           <w:color w:val="87AFF4"/>
           <w:sz w:val="21"/>
           <w:szCs w:val="21"/>
+          <w:lang w:val="en-US"/>
         </w:rPr>
         <w:t>queue_draw</w:t>
       </w:r>
@@ -6189,6 +6349,7 @@
           <w:color w:val="A7DBF7"/>
           <w:sz w:val="21"/>
           <w:szCs w:val="21"/>
+          <w:lang w:val="en-US"/>
         </w:rPr>
         <w:t>()</w:t>
       </w:r>
@@ -6203,6 +6364,7 @@
           <w:color w:val="A7DBF7"/>
           <w:sz w:val="21"/>
           <w:szCs w:val="21"/>
+          <w:lang w:val="en-US"/>
         </w:rPr>
       </w:pPr>
       <w:r>
@@ -6213,6 +6375,7 @@
           <w:color w:val="00BFF9"/>
           <w:sz w:val="21"/>
           <w:szCs w:val="21"/>
+          <w:lang w:val="en-US"/>
         </w:rPr>
         <w:t>end</w:t>
       </w:r>
@@ -6227,6 +6390,7 @@
           <w:color w:val="A7DBF7"/>
           <w:sz w:val="21"/>
           <w:szCs w:val="21"/>
+          <w:lang w:val="en-US"/>
         </w:rPr>
       </w:pPr>
     </w:p>
@@ -6472,6 +6636,7 @@
           <w:color w:val="A7DBF7"/>
           <w:sz w:val="21"/>
           <w:szCs w:val="21"/>
+          <w:lang w:val="en-US"/>
         </w:rPr>
       </w:pPr>
       <w:r>
@@ -6492,6 +6657,7 @@
           <w:color w:val="A4CEEE"/>
           <w:sz w:val="21"/>
           <w:szCs w:val="21"/>
+          <w:lang w:val="en-US"/>
         </w:rPr>
         <w:t>ui</w:t>
       </w:r>
@@ -6501,6 +6667,7 @@
           <w:color w:val="A7DBF7"/>
           <w:sz w:val="21"/>
           <w:szCs w:val="21"/>
+          <w:lang w:val="en-US"/>
         </w:rPr>
         <w:t>.</w:t>
       </w:r>
@@ -6510,6 +6677,7 @@
           <w:color w:val="F7ECB5"/>
           <w:sz w:val="21"/>
           <w:szCs w:val="21"/>
+          <w:lang w:val="en-US"/>
         </w:rPr>
         <w:t>canvas</w:t>
       </w:r>
@@ -6519,6 +6687,7 @@
           <w:color w:val="A7DBF7"/>
           <w:sz w:val="21"/>
           <w:szCs w:val="21"/>
+          <w:lang w:val="en-US"/>
         </w:rPr>
         <w:t>:</w:t>
       </w:r>
@@ -6530,6 +6699,7 @@
           <w:color w:val="87AFF4"/>
           <w:sz w:val="21"/>
           <w:szCs w:val="21"/>
+          <w:lang w:val="en-US"/>
         </w:rPr>
         <w:t>queue_draw</w:t>
       </w:r>
@@ -6539,6 +6709,7 @@
           <w:color w:val="A7DBF7"/>
           <w:sz w:val="21"/>
           <w:szCs w:val="21"/>
+          <w:lang w:val="en-US"/>
         </w:rPr>
         <w:t>()</w:t>
       </w:r>
@@ -6553,6 +6724,7 @@
           <w:color w:val="A7DBF7"/>
           <w:sz w:val="21"/>
           <w:szCs w:val="21"/>
+          <w:lang w:val="en-US"/>
         </w:rPr>
       </w:pPr>
       <w:r>
@@ -6563,6 +6735,7 @@
           <w:color w:val="00BFF9"/>
           <w:sz w:val="21"/>
           <w:szCs w:val="21"/>
+          <w:lang w:val="en-US"/>
         </w:rPr>
         <w:t>end</w:t>
       </w:r>
@@ -6577,6 +6750,7 @@
           <w:color w:val="A7DBF7"/>
           <w:sz w:val="21"/>
           <w:szCs w:val="21"/>
+          <w:lang w:val="en-US"/>
         </w:rPr>
       </w:pPr>
     </w:p>
@@ -6822,6 +6996,7 @@
           <w:color w:val="A7DBF7"/>
           <w:sz w:val="21"/>
           <w:szCs w:val="21"/>
+          <w:lang w:val="en-US"/>
         </w:rPr>
       </w:pPr>
       <w:r>
@@ -6842,6 +7017,7 @@
           <w:color w:val="A4CEEE"/>
           <w:sz w:val="21"/>
           <w:szCs w:val="21"/>
+          <w:lang w:val="en-US"/>
         </w:rPr>
         <w:t>ui</w:t>
       </w:r>
@@ -6851,6 +7027,7 @@
           <w:color w:val="A7DBF7"/>
           <w:sz w:val="21"/>
           <w:szCs w:val="21"/>
+          <w:lang w:val="en-US"/>
         </w:rPr>
         <w:t>.</w:t>
       </w:r>
@@ -6860,6 +7037,7 @@
           <w:color w:val="F7ECB5"/>
           <w:sz w:val="21"/>
           <w:szCs w:val="21"/>
+          <w:lang w:val="en-US"/>
         </w:rPr>
         <w:t>canvas</w:t>
       </w:r>
@@ -6869,6 +7047,7 @@
           <w:color w:val="A7DBF7"/>
           <w:sz w:val="21"/>
           <w:szCs w:val="21"/>
+          <w:lang w:val="en-US"/>
         </w:rPr>
         <w:t>:</w:t>
       </w:r>
@@ -6880,6 +7059,7 @@
           <w:color w:val="87AFF4"/>
           <w:sz w:val="21"/>
           <w:szCs w:val="21"/>
+          <w:lang w:val="en-US"/>
         </w:rPr>
         <w:t>queue_draw</w:t>
       </w:r>
@@ -6889,6 +7069,7 @@
           <w:color w:val="A7DBF7"/>
           <w:sz w:val="21"/>
           <w:szCs w:val="21"/>
+          <w:lang w:val="en-US"/>
         </w:rPr>
         <w:t>()</w:t>
       </w:r>
@@ -6903,6 +7084,7 @@
           <w:color w:val="A7DBF7"/>
           <w:sz w:val="21"/>
           <w:szCs w:val="21"/>
+          <w:lang w:val="en-US"/>
         </w:rPr>
       </w:pPr>
       <w:r>
@@ -6913,6 +7095,7 @@
           <w:color w:val="00BFF9"/>
           <w:sz w:val="21"/>
           <w:szCs w:val="21"/>
+          <w:lang w:val="en-US"/>
         </w:rPr>
         <w:t>end</w:t>
       </w:r>
@@ -6927,6 +7110,7 @@
           <w:color w:val="A7DBF7"/>
           <w:sz w:val="21"/>
           <w:szCs w:val="21"/>
+          <w:lang w:val="en-US"/>
         </w:rPr>
       </w:pPr>
     </w:p>
@@ -7062,6 +7246,7 @@
           <w:color w:val="A7DBF7"/>
           <w:sz w:val="21"/>
           <w:szCs w:val="21"/>
+          <w:lang w:val="en-US"/>
         </w:rPr>
       </w:pPr>
       <w:r>
@@ -7080,6 +7265,7 @@
           <w:color w:val="F7ECB5"/>
           <w:sz w:val="21"/>
           <w:szCs w:val="21"/>
+          <w:lang w:val="en-US"/>
         </w:rPr>
         <w:t>cr</w:t>
       </w:r>
@@ -7089,6 +7275,7 @@
           <w:color w:val="A7DBF7"/>
           <w:sz w:val="21"/>
           <w:szCs w:val="21"/>
+          <w:lang w:val="en-US"/>
         </w:rPr>
         <w:t>:</w:t>
       </w:r>
@@ -7100,6 +7287,7 @@
           <w:color w:val="87AFF4"/>
           <w:sz w:val="21"/>
           <w:szCs w:val="21"/>
+          <w:lang w:val="en-US"/>
         </w:rPr>
         <w:t>set_source_rgb</w:t>
       </w:r>
@@ -7109,6 +7297,7 @@
           <w:color w:val="A7DBF7"/>
           <w:sz w:val="21"/>
           <w:szCs w:val="21"/>
+          <w:lang w:val="en-US"/>
         </w:rPr>
         <w:t>(</w:t>
       </w:r>
@@ -7118,6 +7307,7 @@
           <w:color w:val="8DEC95"/>
           <w:sz w:val="21"/>
           <w:szCs w:val="21"/>
+          <w:lang w:val="en-US"/>
         </w:rPr>
         <w:t>1</w:t>
       </w:r>
@@ -7127,6 +7317,7 @@
           <w:color w:val="A7DBF7"/>
           <w:sz w:val="21"/>
           <w:szCs w:val="21"/>
+          <w:lang w:val="en-US"/>
         </w:rPr>
         <w:t>, </w:t>
       </w:r>
@@ -7136,6 +7327,7 @@
           <w:color w:val="8DEC95"/>
           <w:sz w:val="21"/>
           <w:szCs w:val="21"/>
+          <w:lang w:val="en-US"/>
         </w:rPr>
         <w:t>1</w:t>
       </w:r>
@@ -7145,6 +7337,7 @@
           <w:color w:val="A7DBF7"/>
           <w:sz w:val="21"/>
           <w:szCs w:val="21"/>
+          <w:lang w:val="en-US"/>
         </w:rPr>
         <w:t>, </w:t>
       </w:r>
@@ -7154,6 +7347,7 @@
           <w:color w:val="8DEC95"/>
           <w:sz w:val="21"/>
           <w:szCs w:val="21"/>
+          <w:lang w:val="en-US"/>
         </w:rPr>
         <w:t>1</w:t>
       </w:r>
@@ -7163,6 +7357,7 @@
           <w:color w:val="A7DBF7"/>
           <w:sz w:val="21"/>
           <w:szCs w:val="21"/>
+          <w:lang w:val="en-US"/>
         </w:rPr>
         <w:t>, </w:t>
       </w:r>
@@ -7172,6 +7367,7 @@
           <w:color w:val="8DEC95"/>
           <w:sz w:val="21"/>
           <w:szCs w:val="21"/>
+          <w:lang w:val="en-US"/>
         </w:rPr>
         <w:t>1</w:t>
       </w:r>
@@ -7181,6 +7377,7 @@
           <w:color w:val="A7DBF7"/>
           <w:sz w:val="21"/>
           <w:szCs w:val="21"/>
+          <w:lang w:val="en-US"/>
         </w:rPr>
         <w:t>)</w:t>
       </w:r>
@@ -7195,14 +7392,16 @@
           <w:color w:val="A7DBF7"/>
           <w:sz w:val="21"/>
           <w:szCs w:val="21"/>
-        </w:rPr>
-      </w:pPr>
-      <w:r>
-        <w:rPr>
-          <w:rFonts w:ascii="Consolas" w:eastAsia="Times New Roman" w:hAnsi="Consolas" w:cs="Times New Roman"/>
-          <w:color w:val="A7DBF7"/>
-          <w:sz w:val="21"/>
-          <w:szCs w:val="21"/>
+          <w:lang w:val="en-US"/>
+        </w:rPr>
+      </w:pPr>
+      <w:r>
+        <w:rPr>
+          <w:rFonts w:ascii="Consolas" w:eastAsia="Times New Roman" w:hAnsi="Consolas" w:cs="Times New Roman"/>
+          <w:color w:val="A7DBF7"/>
+          <w:sz w:val="21"/>
+          <w:szCs w:val="21"/>
+          <w:lang w:val="en-US"/>
         </w:rPr>
         <w:lastRenderedPageBreak/>
         <w:t>    </w:t>
@@ -7213,6 +7412,7 @@
           <w:color w:val="F7ECB5"/>
           <w:sz w:val="21"/>
           <w:szCs w:val="21"/>
+          <w:lang w:val="en-US"/>
         </w:rPr>
         <w:t>cr</w:t>
       </w:r>
@@ -7222,6 +7422,7 @@
           <w:color w:val="A7DBF7"/>
           <w:sz w:val="21"/>
           <w:szCs w:val="21"/>
+          <w:lang w:val="en-US"/>
         </w:rPr>
         <w:t>:</w:t>
       </w:r>
@@ -7233,6 +7434,7 @@
           <w:color w:val="87AFF4"/>
           <w:sz w:val="21"/>
           <w:szCs w:val="21"/>
+          <w:lang w:val="en-US"/>
         </w:rPr>
         <w:t>paint</w:t>
       </w:r>
@@ -7242,6 +7444,7 @@
           <w:color w:val="A7DBF7"/>
           <w:sz w:val="21"/>
           <w:szCs w:val="21"/>
+          <w:lang w:val="en-US"/>
         </w:rPr>
         <w:t>()</w:t>
       </w:r>
@@ -7256,6 +7459,7 @@
           <w:color w:val="A7DBF7"/>
           <w:sz w:val="21"/>
           <w:szCs w:val="21"/>
+          <w:lang w:val="en-US"/>
         </w:rPr>
       </w:pPr>
     </w:p>
@@ -7591,6 +7795,7 @@
           <w:color w:val="A7DBF7"/>
           <w:sz w:val="21"/>
           <w:szCs w:val="21"/>
+          <w:lang w:val="en-US"/>
         </w:rPr>
       </w:pPr>
       <w:r>
@@ -7611,6 +7816,7 @@
           <w:color w:val="00BFF9"/>
           <w:sz w:val="21"/>
           <w:szCs w:val="21"/>
+          <w:lang w:val="en-US"/>
         </w:rPr>
         <w:t>if</w:t>
       </w:r>
@@ -7620,6 +7826,7 @@
           <w:color w:val="A7DBF7"/>
           <w:sz w:val="21"/>
           <w:szCs w:val="21"/>
+          <w:lang w:val="en-US"/>
         </w:rPr>
         <w:t> </w:t>
       </w:r>
@@ -7631,6 +7838,7 @@
           <w:color w:val="00BFF9"/>
           <w:sz w:val="21"/>
           <w:szCs w:val="21"/>
+          <w:lang w:val="en-US"/>
         </w:rPr>
         <w:t>not</w:t>
       </w:r>
@@ -7640,6 +7848,7 @@
           <w:color w:val="A7DBF7"/>
           <w:sz w:val="21"/>
           <w:szCs w:val="21"/>
+          <w:lang w:val="en-US"/>
         </w:rPr>
         <w:t>(</w:t>
       </w:r>
@@ -7651,6 +7860,7 @@
           <w:color w:val="A4CEEE"/>
           <w:sz w:val="21"/>
           <w:szCs w:val="21"/>
+          <w:lang w:val="en-US"/>
         </w:rPr>
         <w:t>btn_check</w:t>
       </w:r>
@@ -7660,6 +7870,7 @@
           <w:color w:val="A7DBF7"/>
           <w:sz w:val="21"/>
           <w:szCs w:val="21"/>
+          <w:lang w:val="en-US"/>
         </w:rPr>
         <w:t>) </w:t>
       </w:r>
@@ -7671,6 +7882,7 @@
           <w:color w:val="00BFF9"/>
           <w:sz w:val="21"/>
           <w:szCs w:val="21"/>
+          <w:lang w:val="en-US"/>
         </w:rPr>
         <w:t>then</w:t>
       </w:r>
@@ -7685,14 +7897,16 @@
           <w:color w:val="A7DBF7"/>
           <w:sz w:val="21"/>
           <w:szCs w:val="21"/>
-        </w:rPr>
-      </w:pPr>
-      <w:r>
-        <w:rPr>
-          <w:rFonts w:ascii="Consolas" w:eastAsia="Times New Roman" w:hAnsi="Consolas" w:cs="Times New Roman"/>
-          <w:color w:val="A7DBF7"/>
-          <w:sz w:val="21"/>
-          <w:szCs w:val="21"/>
+          <w:lang w:val="en-US"/>
+        </w:rPr>
+      </w:pPr>
+      <w:r>
+        <w:rPr>
+          <w:rFonts w:ascii="Consolas" w:eastAsia="Times New Roman" w:hAnsi="Consolas" w:cs="Times New Roman"/>
+          <w:color w:val="A7DBF7"/>
+          <w:sz w:val="21"/>
+          <w:szCs w:val="21"/>
+          <w:lang w:val="en-US"/>
         </w:rPr>
         <w:t>        </w:t>
       </w:r>
@@ -7702,6 +7916,7 @@
           <w:color w:val="F7ECB5"/>
           <w:sz w:val="21"/>
           <w:szCs w:val="21"/>
+          <w:lang w:val="en-US"/>
         </w:rPr>
         <w:t>cr</w:t>
       </w:r>
@@ -7711,6 +7926,7 @@
           <w:color w:val="A7DBF7"/>
           <w:sz w:val="21"/>
           <w:szCs w:val="21"/>
+          <w:lang w:val="en-US"/>
         </w:rPr>
         <w:t>:</w:t>
       </w:r>
@@ -7722,6 +7938,7 @@
           <w:color w:val="87AFF4"/>
           <w:sz w:val="21"/>
           <w:szCs w:val="21"/>
+          <w:lang w:val="en-US"/>
         </w:rPr>
         <w:t>rectangle</w:t>
       </w:r>
@@ -7731,6 +7948,7 @@
           <w:color w:val="A7DBF7"/>
           <w:sz w:val="21"/>
           <w:szCs w:val="21"/>
+          <w:lang w:val="en-US"/>
         </w:rPr>
         <w:t>(</w:t>
       </w:r>
@@ -7742,6 +7960,7 @@
           <w:color w:val="A4CEEE"/>
           <w:sz w:val="21"/>
           <w:szCs w:val="21"/>
+          <w:lang w:val="en-US"/>
         </w:rPr>
         <w:t>x</w:t>
       </w:r>
@@ -7751,6 +7970,7 @@
           <w:color w:val="A7DBF7"/>
           <w:sz w:val="21"/>
           <w:szCs w:val="21"/>
+          <w:lang w:val="en-US"/>
         </w:rPr>
         <w:t> </w:t>
       </w:r>
@@ -7762,6 +7982,7 @@
           <w:color w:val="00BFF9"/>
           <w:sz w:val="21"/>
           <w:szCs w:val="21"/>
+          <w:lang w:val="en-US"/>
         </w:rPr>
         <w:t>-</w:t>
       </w:r>
@@ -7771,6 +7992,7 @@
           <w:color w:val="A7DBF7"/>
           <w:sz w:val="21"/>
           <w:szCs w:val="21"/>
+          <w:lang w:val="en-US"/>
         </w:rPr>
         <w:t> </w:t>
       </w:r>
@@ -7780,6 +8002,7 @@
           <w:color w:val="8DEC95"/>
           <w:sz w:val="21"/>
           <w:szCs w:val="21"/>
+          <w:lang w:val="en-US"/>
         </w:rPr>
         <w:t>5</w:t>
       </w:r>
@@ -7789,6 +8012,7 @@
           <w:color w:val="A7DBF7"/>
           <w:sz w:val="21"/>
           <w:szCs w:val="21"/>
+          <w:lang w:val="en-US"/>
         </w:rPr>
         <w:t>, </w:t>
       </w:r>
@@ -7800,6 +8024,7 @@
           <w:color w:val="A4CEEE"/>
           <w:sz w:val="21"/>
           <w:szCs w:val="21"/>
+          <w:lang w:val="en-US"/>
         </w:rPr>
         <w:t>y</w:t>
       </w:r>
@@ -7809,6 +8034,7 @@
           <w:color w:val="A7DBF7"/>
           <w:sz w:val="21"/>
           <w:szCs w:val="21"/>
+          <w:lang w:val="en-US"/>
         </w:rPr>
         <w:t> </w:t>
       </w:r>
@@ -7820,6 +8046,7 @@
           <w:color w:val="00BFF9"/>
           <w:sz w:val="21"/>
           <w:szCs w:val="21"/>
+          <w:lang w:val="en-US"/>
         </w:rPr>
         <w:t>-</w:t>
       </w:r>
@@ -7829,6 +8056,7 @@
           <w:color w:val="A7DBF7"/>
           <w:sz w:val="21"/>
           <w:szCs w:val="21"/>
+          <w:lang w:val="en-US"/>
         </w:rPr>
         <w:t> </w:t>
       </w:r>
@@ -7838,6 +8066,7 @@
           <w:color w:val="8DEC95"/>
           <w:sz w:val="21"/>
           <w:szCs w:val="21"/>
+          <w:lang w:val="en-US"/>
         </w:rPr>
         <w:t>5</w:t>
       </w:r>
@@ -7847,6 +8076,7 @@
           <w:color w:val="A7DBF7"/>
           <w:sz w:val="21"/>
           <w:szCs w:val="21"/>
+          <w:lang w:val="en-US"/>
         </w:rPr>
         <w:t>, </w:t>
       </w:r>
@@ -7856,6 +8086,7 @@
           <w:color w:val="8DEC95"/>
           <w:sz w:val="21"/>
           <w:szCs w:val="21"/>
+          <w:lang w:val="en-US"/>
         </w:rPr>
         <w:t>10</w:t>
       </w:r>
@@ -7865,6 +8096,7 @@
           <w:color w:val="A7DBF7"/>
           <w:sz w:val="21"/>
           <w:szCs w:val="21"/>
+          <w:lang w:val="en-US"/>
         </w:rPr>
         <w:t>, </w:t>
       </w:r>
@@ -7874,6 +8106,7 @@
           <w:color w:val="8DEC95"/>
           <w:sz w:val="21"/>
           <w:szCs w:val="21"/>
+          <w:lang w:val="en-US"/>
         </w:rPr>
         <w:t>10</w:t>
       </w:r>
@@ -7883,6 +8116,7 @@
           <w:color w:val="A7DBF7"/>
           <w:sz w:val="21"/>
           <w:szCs w:val="21"/>
+          <w:lang w:val="en-US"/>
         </w:rPr>
         <w:t>)</w:t>
       </w:r>
@@ -7897,14 +8131,16 @@
           <w:color w:val="A7DBF7"/>
           <w:sz w:val="21"/>
           <w:szCs w:val="21"/>
-        </w:rPr>
-      </w:pPr>
-      <w:r>
-        <w:rPr>
-          <w:rFonts w:ascii="Consolas" w:eastAsia="Times New Roman" w:hAnsi="Consolas" w:cs="Times New Roman"/>
-          <w:color w:val="A7DBF7"/>
-          <w:sz w:val="21"/>
-          <w:szCs w:val="21"/>
+          <w:lang w:val="en-US"/>
+        </w:rPr>
+      </w:pPr>
+      <w:r>
+        <w:rPr>
+          <w:rFonts w:ascii="Consolas" w:eastAsia="Times New Roman" w:hAnsi="Consolas" w:cs="Times New Roman"/>
+          <w:color w:val="A7DBF7"/>
+          <w:sz w:val="21"/>
+          <w:szCs w:val="21"/>
+          <w:lang w:val="en-US"/>
         </w:rPr>
         <w:t>    </w:t>
       </w:r>
@@ -7916,6 +8152,7 @@
           <w:color w:val="00BFF9"/>
           <w:sz w:val="21"/>
           <w:szCs w:val="21"/>
+          <w:lang w:val="en-US"/>
         </w:rPr>
         <w:t>else</w:t>
       </w:r>
@@ -7930,14 +8167,16 @@
           <w:color w:val="A7DBF7"/>
           <w:sz w:val="21"/>
           <w:szCs w:val="21"/>
-        </w:rPr>
-      </w:pPr>
-      <w:r>
-        <w:rPr>
-          <w:rFonts w:ascii="Consolas" w:eastAsia="Times New Roman" w:hAnsi="Consolas" w:cs="Times New Roman"/>
-          <w:color w:val="A7DBF7"/>
-          <w:sz w:val="21"/>
-          <w:szCs w:val="21"/>
+          <w:lang w:val="en-US"/>
+        </w:rPr>
+      </w:pPr>
+      <w:r>
+        <w:rPr>
+          <w:rFonts w:ascii="Consolas" w:eastAsia="Times New Roman" w:hAnsi="Consolas" w:cs="Times New Roman"/>
+          <w:color w:val="A7DBF7"/>
+          <w:sz w:val="21"/>
+          <w:szCs w:val="21"/>
+          <w:lang w:val="en-US"/>
         </w:rPr>
         <w:t>        </w:t>
       </w:r>
@@ -7947,6 +8186,7 @@
           <w:color w:val="F7ECB5"/>
           <w:sz w:val="21"/>
           <w:szCs w:val="21"/>
+          <w:lang w:val="en-US"/>
         </w:rPr>
         <w:t>cr</w:t>
       </w:r>
@@ -7956,6 +8196,7 @@
           <w:color w:val="A7DBF7"/>
           <w:sz w:val="21"/>
           <w:szCs w:val="21"/>
+          <w:lang w:val="en-US"/>
         </w:rPr>
         <w:t>:</w:t>
       </w:r>
@@ -7967,6 +8208,7 @@
           <w:color w:val="87AFF4"/>
           <w:sz w:val="21"/>
           <w:szCs w:val="21"/>
+          <w:lang w:val="en-US"/>
         </w:rPr>
         <w:t>rectangle</w:t>
       </w:r>
@@ -7976,6 +8218,7 @@
           <w:color w:val="A7DBF7"/>
           <w:sz w:val="21"/>
           <w:szCs w:val="21"/>
+          <w:lang w:val="en-US"/>
         </w:rPr>
         <w:t>(</w:t>
       </w:r>
@@ -7987,6 +8230,7 @@
           <w:color w:val="A4CEEE"/>
           <w:sz w:val="21"/>
           <w:szCs w:val="21"/>
+          <w:lang w:val="en-US"/>
         </w:rPr>
         <w:t>x</w:t>
       </w:r>
@@ -7996,6 +8240,7 @@
           <w:color w:val="A7DBF7"/>
           <w:sz w:val="21"/>
           <w:szCs w:val="21"/>
+          <w:lang w:val="en-US"/>
         </w:rPr>
         <w:t> </w:t>
       </w:r>
@@ -8007,6 +8252,7 @@
           <w:color w:val="00BFF9"/>
           <w:sz w:val="21"/>
           <w:szCs w:val="21"/>
+          <w:lang w:val="en-US"/>
         </w:rPr>
         <w:t>-</w:t>
       </w:r>
@@ -8016,6 +8262,7 @@
           <w:color w:val="A7DBF7"/>
           <w:sz w:val="21"/>
           <w:szCs w:val="21"/>
+          <w:lang w:val="en-US"/>
         </w:rPr>
         <w:t> </w:t>
       </w:r>
@@ -8025,6 +8272,7 @@
           <w:color w:val="8DEC95"/>
           <w:sz w:val="21"/>
           <w:szCs w:val="21"/>
+          <w:lang w:val="en-US"/>
         </w:rPr>
         <w:t>10</w:t>
       </w:r>
@@ -8034,6 +8282,7 @@
           <w:color w:val="A7DBF7"/>
           <w:sz w:val="21"/>
           <w:szCs w:val="21"/>
+          <w:lang w:val="en-US"/>
         </w:rPr>
         <w:t>, </w:t>
       </w:r>
@@ -8045,6 +8294,7 @@
           <w:color w:val="A4CEEE"/>
           <w:sz w:val="21"/>
           <w:szCs w:val="21"/>
+          <w:lang w:val="en-US"/>
         </w:rPr>
         <w:t>y</w:t>
       </w:r>
@@ -8054,6 +8304,7 @@
           <w:color w:val="A7DBF7"/>
           <w:sz w:val="21"/>
           <w:szCs w:val="21"/>
+          <w:lang w:val="en-US"/>
         </w:rPr>
         <w:t> </w:t>
       </w:r>
@@ -8065,6 +8316,7 @@
           <w:color w:val="00BFF9"/>
           <w:sz w:val="21"/>
           <w:szCs w:val="21"/>
+          <w:lang w:val="en-US"/>
         </w:rPr>
         <w:t>-</w:t>
       </w:r>
@@ -8074,6 +8326,7 @@
           <w:color w:val="A7DBF7"/>
           <w:sz w:val="21"/>
           <w:szCs w:val="21"/>
+          <w:lang w:val="en-US"/>
         </w:rPr>
         <w:t> </w:t>
       </w:r>
@@ -8083,6 +8336,7 @@
           <w:color w:val="8DEC95"/>
           <w:sz w:val="21"/>
           <w:szCs w:val="21"/>
+          <w:lang w:val="en-US"/>
         </w:rPr>
         <w:t>10</w:t>
       </w:r>
@@ -8092,6 +8346,7 @@
           <w:color w:val="A7DBF7"/>
           <w:sz w:val="21"/>
           <w:szCs w:val="21"/>
+          <w:lang w:val="en-US"/>
         </w:rPr>
         <w:t>, </w:t>
       </w:r>
@@ -8101,6 +8356,7 @@
           <w:color w:val="8DEC95"/>
           <w:sz w:val="21"/>
           <w:szCs w:val="21"/>
+          <w:lang w:val="en-US"/>
         </w:rPr>
         <w:t>20</w:t>
       </w:r>
@@ -8110,6 +8366,7 @@
           <w:color w:val="A7DBF7"/>
           <w:sz w:val="21"/>
           <w:szCs w:val="21"/>
+          <w:lang w:val="en-US"/>
         </w:rPr>
         <w:t>, </w:t>
       </w:r>
@@ -8119,6 +8376,7 @@
           <w:color w:val="8DEC95"/>
           <w:sz w:val="21"/>
           <w:szCs w:val="21"/>
+          <w:lang w:val="en-US"/>
         </w:rPr>
         <w:t>20</w:t>
       </w:r>
@@ -8128,6 +8386,7 @@
           <w:color w:val="A7DBF7"/>
           <w:sz w:val="21"/>
           <w:szCs w:val="21"/>
+          <w:lang w:val="en-US"/>
         </w:rPr>
         <w:t>)</w:t>
       </w:r>
@@ -8142,14 +8401,16 @@
           <w:color w:val="A7DBF7"/>
           <w:sz w:val="21"/>
           <w:szCs w:val="21"/>
-        </w:rPr>
-      </w:pPr>
-      <w:r>
-        <w:rPr>
-          <w:rFonts w:ascii="Consolas" w:eastAsia="Times New Roman" w:hAnsi="Consolas" w:cs="Times New Roman"/>
-          <w:color w:val="A7DBF7"/>
-          <w:sz w:val="21"/>
-          <w:szCs w:val="21"/>
+          <w:lang w:val="en-US"/>
+        </w:rPr>
+      </w:pPr>
+      <w:r>
+        <w:rPr>
+          <w:rFonts w:ascii="Consolas" w:eastAsia="Times New Roman" w:hAnsi="Consolas" w:cs="Times New Roman"/>
+          <w:color w:val="A7DBF7"/>
+          <w:sz w:val="21"/>
+          <w:szCs w:val="21"/>
+          <w:lang w:val="en-US"/>
         </w:rPr>
         <w:t>    </w:t>
       </w:r>
@@ -8161,6 +8422,7 @@
           <w:color w:val="00BFF9"/>
           <w:sz w:val="21"/>
           <w:szCs w:val="21"/>
+          <w:lang w:val="en-US"/>
         </w:rPr>
         <w:t>end</w:t>
       </w:r>
@@ -8175,14 +8437,16 @@
           <w:color w:val="A7DBF7"/>
           <w:sz w:val="21"/>
           <w:szCs w:val="21"/>
-        </w:rPr>
-      </w:pPr>
-      <w:r>
-        <w:rPr>
-          <w:rFonts w:ascii="Consolas" w:eastAsia="Times New Roman" w:hAnsi="Consolas" w:cs="Times New Roman"/>
-          <w:color w:val="A7DBF7"/>
-          <w:sz w:val="21"/>
-          <w:szCs w:val="21"/>
+          <w:lang w:val="en-US"/>
+        </w:rPr>
+      </w:pPr>
+      <w:r>
+        <w:rPr>
+          <w:rFonts w:ascii="Consolas" w:eastAsia="Times New Roman" w:hAnsi="Consolas" w:cs="Times New Roman"/>
+          <w:color w:val="A7DBF7"/>
+          <w:sz w:val="21"/>
+          <w:szCs w:val="21"/>
+          <w:lang w:val="en-US"/>
         </w:rPr>
         <w:t>    </w:t>
       </w:r>
@@ -8192,6 +8456,7 @@
           <w:color w:val="F7ECB5"/>
           <w:sz w:val="21"/>
           <w:szCs w:val="21"/>
+          <w:lang w:val="en-US"/>
         </w:rPr>
         <w:t>cr</w:t>
       </w:r>
@@ -8201,6 +8466,7 @@
           <w:color w:val="A7DBF7"/>
           <w:sz w:val="21"/>
           <w:szCs w:val="21"/>
+          <w:lang w:val="en-US"/>
         </w:rPr>
         <w:t>:</w:t>
       </w:r>
@@ -8212,6 +8478,7 @@
           <w:color w:val="87AFF4"/>
           <w:sz w:val="21"/>
           <w:szCs w:val="21"/>
+          <w:lang w:val="en-US"/>
         </w:rPr>
         <w:t>fill</w:t>
       </w:r>
@@ -8221,6 +8488,7 @@
           <w:color w:val="A7DBF7"/>
           <w:sz w:val="21"/>
           <w:szCs w:val="21"/>
+          <w:lang w:val="en-US"/>
         </w:rPr>
         <w:t>()</w:t>
       </w:r>
@@ -8235,6 +8503,7 @@
           <w:color w:val="A7DBF7"/>
           <w:sz w:val="21"/>
           <w:szCs w:val="21"/>
+          <w:lang w:val="en-US"/>
         </w:rPr>
       </w:pPr>
       <w:r>
@@ -8245,6 +8514,7 @@
           <w:color w:val="00BFF9"/>
           <w:sz w:val="21"/>
           <w:szCs w:val="21"/>
+          <w:lang w:val="en-US"/>
         </w:rPr>
         <w:t>end</w:t>
       </w:r>
@@ -8259,6 +8529,7 @@
           <w:color w:val="A7DBF7"/>
           <w:sz w:val="21"/>
           <w:szCs w:val="21"/>
+          <w:lang w:val="en-US"/>
         </w:rPr>
       </w:pPr>
     </w:p>
@@ -8540,6 +8811,7 @@
           <w:color w:val="A7DBF7"/>
           <w:sz w:val="21"/>
           <w:szCs w:val="21"/>
+          <w:lang w:val="en-US"/>
         </w:rPr>
       </w:pPr>
       <w:r>
@@ -8550,6 +8822,7 @@
           <w:color w:val="A4CEEE"/>
           <w:sz w:val="21"/>
           <w:szCs w:val="21"/>
+          <w:lang w:val="en-US"/>
         </w:rPr>
         <w:t>ui</w:t>
       </w:r>
@@ -8559,6 +8832,7 @@
           <w:color w:val="A7DBF7"/>
           <w:sz w:val="21"/>
           <w:szCs w:val="21"/>
+          <w:lang w:val="en-US"/>
         </w:rPr>
         <w:t>.</w:t>
       </w:r>
@@ -8568,6 +8842,7 @@
           <w:color w:val="F7ECB5"/>
           <w:sz w:val="21"/>
           <w:szCs w:val="21"/>
+          <w:lang w:val="en-US"/>
         </w:rPr>
         <w:t>wind</w:t>
       </w:r>
@@ -8577,6 +8852,7 @@
           <w:color w:val="A7DBF7"/>
           <w:sz w:val="21"/>
           <w:szCs w:val="21"/>
+          <w:lang w:val="en-US"/>
         </w:rPr>
         <w:t>:</w:t>
       </w:r>
@@ -8588,6 +8864,7 @@
           <w:color w:val="87AFF4"/>
           <w:sz w:val="21"/>
           <w:szCs w:val="21"/>
+          <w:lang w:val="en-US"/>
         </w:rPr>
         <w:t>show_all</w:t>
       </w:r>
@@ -8597,6 +8874,7 @@
           <w:color w:val="A7DBF7"/>
           <w:sz w:val="21"/>
           <w:szCs w:val="21"/>
+          <w:lang w:val="en-US"/>
         </w:rPr>
         <w:t>()</w:t>
       </w:r>
@@ -8611,6 +8889,7 @@
           <w:color w:val="A7DBF7"/>
           <w:sz w:val="21"/>
           <w:szCs w:val="21"/>
+          <w:lang w:val="en-US"/>
         </w:rPr>
       </w:pPr>
     </w:p>
@@ -8624,6 +8903,7 @@
           <w:color w:val="A7DBF7"/>
           <w:sz w:val="21"/>
           <w:szCs w:val="21"/>
+          <w:lang w:val="en-US"/>
         </w:rPr>
       </w:pPr>
       <w:r>
@@ -8634,6 +8914,7 @@
           <w:color w:val="A4CEEE"/>
           <w:sz w:val="21"/>
           <w:szCs w:val="21"/>
+          <w:lang w:val="en-US"/>
         </w:rPr>
         <w:t>gtk</w:t>
       </w:r>
@@ -8643,6 +8924,7 @@
           <w:color w:val="A7DBF7"/>
           <w:sz w:val="21"/>
           <w:szCs w:val="21"/>
+          <w:lang w:val="en-US"/>
         </w:rPr>
         <w:t>.</w:t>
       </w:r>
@@ -8654,6 +8936,7 @@
           <w:color w:val="87AFF4"/>
           <w:sz w:val="21"/>
           <w:szCs w:val="21"/>
+          <w:lang w:val="en-US"/>
         </w:rPr>
         <w:t>main</w:t>
       </w:r>
@@ -8663,6 +8946,7 @@
           <w:color w:val="A7DBF7"/>
           <w:sz w:val="21"/>
           <w:szCs w:val="21"/>
+          <w:lang w:val="en-US"/>
         </w:rPr>
         <w:t>()</w:t>
       </w:r>
@@ -8783,7 +9067,7 @@
           <w:szCs w:val="28"/>
           <w:shd w:val="clear" w:color="auto" w:fill="FFFFFF"/>
         </w:rPr>
-        <w:t>, а по нажатию левой кнопки квадрат увеличивается</w:t>
+        <w:t>, а по нажатию левой кнопки квадрат увеличивается и снова уменьшается, когда она отжимается. При перемещении курсора</w:t>
       </w:r>
       <w:r>
         <w:rPr>
@@ -8793,7 +9077,7 @@
           <w:szCs w:val="28"/>
           <w:shd w:val="clear" w:color="auto" w:fill="FFFFFF"/>
         </w:rPr>
-        <w:t xml:space="preserve"> и снова уменьшается, когда она отжимается. При перемещении курсора</w:t>
+        <w:t xml:space="preserve"> </w:t>
       </w:r>
       <w:r>
         <w:rPr>
@@ -8803,7 +9087,7 @@
           <w:szCs w:val="28"/>
           <w:shd w:val="clear" w:color="auto" w:fill="FFFFFF"/>
         </w:rPr>
-        <w:t xml:space="preserve"> </w:t>
+        <w:t xml:space="preserve">по </w:t>
       </w:r>
       <w:r>
         <w:rPr>
@@ -8813,7 +9097,7 @@
           <w:szCs w:val="28"/>
           <w:shd w:val="clear" w:color="auto" w:fill="FFFFFF"/>
         </w:rPr>
-        <w:t xml:space="preserve">по </w:t>
+        <w:t>GtkDrawingArea</w:t>
       </w:r>
       <w:r>
         <w:rPr>
@@ -8823,7 +9107,7 @@
           <w:szCs w:val="28"/>
           <w:shd w:val="clear" w:color="auto" w:fill="FFFFFF"/>
         </w:rPr>
-        <w:t>GtkDrawingArea</w:t>
+        <w:t xml:space="preserve"> в консоль выводятся координаты квадрата, нажатие и отжатие левой</w:t>
       </w:r>
       <w:r>
         <w:rPr>
@@ -8833,7 +9117,7 @@
           <w:szCs w:val="28"/>
           <w:shd w:val="clear" w:color="auto" w:fill="FFFFFF"/>
         </w:rPr>
-        <w:t xml:space="preserve"> в консоль выводятся координаты квадрата, нажатие и отжатие левой</w:t>
+        <w:t xml:space="preserve"> кнопки</w:t>
       </w:r>
       <w:r>
         <w:rPr>
@@ -8843,7 +9127,7 @@
           <w:szCs w:val="28"/>
           <w:shd w:val="clear" w:color="auto" w:fill="FFFFFF"/>
         </w:rPr>
-        <w:t xml:space="preserve"> кнопки</w:t>
+        <w:t xml:space="preserve"> </w:t>
       </w:r>
       <w:r>
         <w:rPr>
@@ -8853,7 +9137,7 @@
           <w:szCs w:val="28"/>
           <w:shd w:val="clear" w:color="auto" w:fill="FFFFFF"/>
         </w:rPr>
-        <w:t xml:space="preserve"> </w:t>
+        <w:t>так же выводятся</w:t>
       </w:r>
       <w:r>
         <w:rPr>
@@ -8863,7 +9147,7 @@
           <w:szCs w:val="28"/>
           <w:shd w:val="clear" w:color="auto" w:fill="FFFFFF"/>
         </w:rPr>
-        <w:t>так же выводятся</w:t>
+        <w:t xml:space="preserve"> </w:t>
       </w:r>
       <w:r>
         <w:rPr>
@@ -8873,7 +9157,7 @@
           <w:szCs w:val="28"/>
           <w:shd w:val="clear" w:color="auto" w:fill="FFFFFF"/>
         </w:rPr>
-        <w:t xml:space="preserve"> </w:t>
+        <w:t>в консоль</w:t>
       </w:r>
       <w:r>
         <w:rPr>
@@ -8883,7 +9167,7 @@
           <w:szCs w:val="28"/>
           <w:shd w:val="clear" w:color="auto" w:fill="FFFFFF"/>
         </w:rPr>
-        <w:t>в консоль</w:t>
+        <w:t>.</w:t>
       </w:r>
       <w:r>
         <w:rPr>
@@ -8893,7 +9177,7 @@
           <w:szCs w:val="28"/>
           <w:shd w:val="clear" w:color="auto" w:fill="FFFFFF"/>
         </w:rPr>
-        <w:t>.</w:t>
+        <w:t xml:space="preserve"> </w:t>
       </w:r>
       <w:r>
         <w:rPr>
@@ -8903,16 +9187,6 @@
           <w:szCs w:val="28"/>
           <w:shd w:val="clear" w:color="auto" w:fill="FFFFFF"/>
         </w:rPr>
-        <w:t xml:space="preserve"> </w:t>
-      </w:r>
-      <w:r>
-        <w:rPr>
-          <w:rFonts w:ascii="Times New Roman" w:hAnsi="Times New Roman" w:cs="Times New Roman"/>
-          <w:color w:val="000000"/>
-          <w:sz w:val="28"/>
-          <w:szCs w:val="28"/>
-          <w:shd w:val="clear" w:color="auto" w:fill="FFFFFF"/>
-        </w:rPr>
         <w:t>Результат:</w:t>
       </w:r>
     </w:p>
@@ -8930,7 +9204,7 @@
           <w:rFonts w:ascii="Times New Roman" w:hAnsi="Times New Roman" w:cs="Times New Roman"/>
         </w:rPr>
         <w:pict>
-          <v:shape id="_x0000_i1075" type="#_x0000_t75" style="width:411pt;height:268.5pt">
+          <v:shape id="_x0000_i1027" type="#_x0000_t75" style="width:411pt;height:268.5pt">
             <v:imagedata r:id="rId12" o:title="bandicam 2020-12-03 18-23-27-074"/>
           </v:shape>
         </w:pict>
@@ -9531,6 +9805,8 @@
         <w:spacing w:after="0" w:line="240" w:lineRule="auto"/>
         <w:jc w:val="center"/>
       </w:pPr>
+      <w:bookmarkStart w:id="0" w:name="_GoBack"/>
+      <w:bookmarkEnd w:id="0"/>
       <w:r>
         <w:rPr>
           <w:rFonts w:ascii="Times New Roman" w:hAnsi="Times New Roman" w:cs="Times New Roman"/>
@@ -9539,54 +9815,11 @@
           <w:sz w:val="24"/>
           <w:szCs w:val="18"/>
         </w:rPr>
-        <w:drawing>
-          <wp:inline distT="0" distB="0" distL="0" distR="0">
-            <wp:extent cx="4495800" cy="3133725"/>
-            <wp:effectExtent l="0" t="0" r="0" b="6985"/>
-            <wp:docPr id="4" name="Рисунок 4" descr="C:\Users\Комп\AppData\Local\Microsoft\Windows\INetCache\Content.Word\bandicam 2020-11-18 15-39-43-883.jpg"/>
-            <wp:cNvGraphicFramePr>
-              <a:graphicFrameLocks xmlns:a="http://schemas.openxmlformats.org/drawingml/2006/main" noChangeAspect="1"/>
-            </wp:cNvGraphicFramePr>
-            <a:graphic xmlns:a="http://schemas.openxmlformats.org/drawingml/2006/main">
-              <a:graphicData uri="http://schemas.openxmlformats.org/drawingml/2006/picture">
-                <pic:pic xmlns:pic="http://schemas.openxmlformats.org/drawingml/2006/picture">
-                  <pic:nvPicPr>
-                    <pic:cNvPr id="0" name="Picture 16" descr="C:\Users\Комп\AppData\Local\Microsoft\Windows\INetCache\Content.Word\bandicam 2020-11-18 15-39-43-883.jpg"/>
-                    <pic:cNvPicPr>
-                      <a:picLocks noChangeAspect="1" noChangeArrowheads="1"/>
-                    </pic:cNvPicPr>
-                  </pic:nvPicPr>
-                  <pic:blipFill>
-                    <a:blip r:embed="rId16">
-                      <a:extLst>
-                        <a:ext uri="{28A0092B-C50C-407E-A947-70E740481C1C}">
-                          <a14:useLocalDpi xmlns:a14="http://schemas.microsoft.com/office/drawing/2010/main" val="0"/>
-                        </a:ext>
-                      </a:extLst>
-                    </a:blip>
-                    <a:srcRect/>
-                    <a:stretch>
-                      <a:fillRect/>
-                    </a:stretch>
-                  </pic:blipFill>
-                  <pic:spPr bwMode="auto">
-                    <a:xfrm>
-                      <a:off x="0" y="0"/>
-                      <a:ext cx="4495800" cy="3133725"/>
-                    </a:xfrm>
-                    <a:prstGeom prst="rect">
-                      <a:avLst/>
-                    </a:prstGeom>
-                    <a:noFill/>
-                    <a:ln>
-                      <a:noFill/>
-                    </a:ln>
-                  </pic:spPr>
-                </pic:pic>
-              </a:graphicData>
-            </a:graphic>
-          </wp:inline>
-        </w:drawing>
+        <w:pict>
+          <v:shape id="_x0000_i1028" type="#_x0000_t75" style="width:359.25pt;height:140.25pt">
+            <v:imagedata r:id="rId16" o:title="bandicam 2020-12-06 01-37-21-610"/>
+          </v:shape>
+        </w:pict>
       </w:r>
     </w:p>
     <w:p>
@@ -10911,6 +11144,7 @@
   <w:style w:type="character" w:default="1" w:styleId="a0">
     <w:name w:val="Default Paragraph Font"/>
     <w:uiPriority w:val="1"/>
+    <w:semiHidden/>
     <w:unhideWhenUsed/>
   </w:style>
   <w:style w:type="table" w:default="1" w:styleId="a1">
@@ -11311,7 +11545,7 @@
 </file>
 
 <file path=customXml/itemProps1.xml><?xml version="1.0" encoding="utf-8"?>
-<ds:datastoreItem xmlns:ds="http://schemas.openxmlformats.org/officeDocument/2006/customXml" ds:itemID="{4079E0EF-1EEA-45AA-AA4A-C3BA2CD83E63}">
+<ds:datastoreItem xmlns:ds="http://schemas.openxmlformats.org/officeDocument/2006/customXml" ds:itemID="{91E0775D-641D-46A6-8C39-304D82E94473}">
   <ds:schemaRefs>
     <ds:schemaRef ds:uri="http://schemas.openxmlformats.org/officeDocument/2006/bibliography"/>
   </ds:schemaRefs>

</xml_diff>